<commit_message>
added working with memory
• added 'open dialog' to choose .nes file with game
• file loaded and separated into pages of ROM and sign generator
• debug window -> memory -- here is temporarily shown the containment of
.nes file. In future here will be shown console's memory
• several funcs for memory access
</commit_message>
<xml_diff>
--- a/Пояснительная записка к курсовому проекту.docx
+++ b/Пояснительная записка к курсовому проекту.docx
@@ -5,33 +5,17 @@
     <w:p>
       <w:pPr>
         <w:jc w:val="center"/>
-        <w:rPr>
-          <w:rFonts w:ascii="Times New Roman" w:hAnsi="Times New Roman" w:cs="Times New Roman"/>
-          <w:sz w:val="28"/>
-          <w:szCs w:val="28"/>
-        </w:rPr>
-      </w:pPr>
-      <w:r>
-        <w:rPr>
-          <w:rFonts w:ascii="Times New Roman" w:hAnsi="Times New Roman" w:cs="Times New Roman"/>
-          <w:sz w:val="28"/>
-          <w:szCs w:val="28"/>
-        </w:rPr>
+      </w:pPr>
+      <w:r>
         <w:t>Учреждение образования</w:t>
       </w:r>
     </w:p>
     <w:p>
       <w:pPr>
         <w:jc w:val="center"/>
-        <w:rPr>
-          <w:rFonts w:ascii="Times New Roman" w:hAnsi="Times New Roman" w:cs="Times New Roman"/>
-          <w:sz w:val="28"/>
-          <w:szCs w:val="28"/>
-        </w:rPr>
-      </w:pPr>
-      <w:r>
-        <w:rPr>
-          <w:rFonts w:ascii="Arial" w:hAnsi="Arial" w:cs="Arial"/>
+      </w:pPr>
+      <w:r>
+        <w:rPr>
           <w:color w:val="252525"/>
           <w:sz w:val="25"/>
           <w:szCs w:val="25"/>
@@ -40,67 +24,13 @@
         <w:t>«</w:t>
       </w:r>
       <w:r>
-        <w:rPr>
-          <w:rFonts w:ascii="Times New Roman" w:hAnsi="Times New Roman" w:cs="Times New Roman"/>
-          <w:sz w:val="28"/>
-          <w:szCs w:val="28"/>
-        </w:rPr>
-        <w:t xml:space="preserve">Белорусский </w:t>
-      </w:r>
-      <w:r>
-        <w:rPr>
-          <w:rFonts w:ascii="Times New Roman" w:hAnsi="Times New Roman" w:cs="Times New Roman"/>
-          <w:sz w:val="28"/>
-          <w:szCs w:val="28"/>
-        </w:rPr>
-        <w:t>Г</w:t>
-      </w:r>
-      <w:r>
-        <w:rPr>
-          <w:rFonts w:ascii="Times New Roman" w:hAnsi="Times New Roman" w:cs="Times New Roman"/>
-          <w:sz w:val="28"/>
-          <w:szCs w:val="28"/>
-        </w:rPr>
-        <w:t>ос</w:t>
-      </w:r>
-      <w:r>
-        <w:rPr>
-          <w:rFonts w:ascii="Times New Roman" w:hAnsi="Times New Roman" w:cs="Times New Roman"/>
-          <w:sz w:val="28"/>
-          <w:szCs w:val="28"/>
-        </w:rPr>
-        <w:t>у</w:t>
-      </w:r>
-      <w:r>
-        <w:rPr>
-          <w:rFonts w:ascii="Times New Roman" w:hAnsi="Times New Roman" w:cs="Times New Roman"/>
-          <w:sz w:val="28"/>
-          <w:szCs w:val="28"/>
-        </w:rPr>
-        <w:t xml:space="preserve">дарственный </w:t>
-      </w:r>
-      <w:r>
-        <w:rPr>
-          <w:rFonts w:ascii="Times New Roman" w:hAnsi="Times New Roman" w:cs="Times New Roman"/>
-          <w:sz w:val="28"/>
-          <w:szCs w:val="28"/>
-        </w:rPr>
-        <w:t>У</w:t>
-      </w:r>
-      <w:r>
-        <w:rPr>
-          <w:rFonts w:ascii="Times New Roman" w:hAnsi="Times New Roman" w:cs="Times New Roman"/>
-          <w:sz w:val="28"/>
-          <w:szCs w:val="28"/>
-        </w:rPr>
-        <w:t>ниверситет</w:t>
+        <w:t>Белорусский Государственный Университет</w:t>
       </w:r>
     </w:p>
     <w:p>
       <w:pPr>
         <w:jc w:val="center"/>
         <w:rPr>
-          <w:rFonts w:ascii="Arial" w:hAnsi="Arial" w:cs="Arial"/>
           <w:color w:val="252525"/>
           <w:sz w:val="25"/>
           <w:szCs w:val="25"/>
@@ -108,32 +38,13 @@
         </w:rPr>
       </w:pPr>
       <w:r>
-        <w:rPr>
-          <w:rFonts w:ascii="Times New Roman" w:hAnsi="Times New Roman" w:cs="Times New Roman"/>
-          <w:sz w:val="28"/>
-          <w:szCs w:val="28"/>
-        </w:rPr>
-        <w:t>И</w:t>
-      </w:r>
-      <w:r>
-        <w:rPr>
-          <w:rFonts w:ascii="Times New Roman" w:hAnsi="Times New Roman" w:cs="Times New Roman"/>
-          <w:sz w:val="28"/>
-          <w:szCs w:val="28"/>
-        </w:rPr>
-        <w:t xml:space="preserve">нформатики </w:t>
-      </w:r>
-      <w:r>
-        <w:rPr>
-          <w:rFonts w:ascii="Times New Roman" w:hAnsi="Times New Roman" w:cs="Times New Roman"/>
-          <w:sz w:val="28"/>
-          <w:szCs w:val="28"/>
-        </w:rPr>
+        <w:t xml:space="preserve">Информатики </w:t>
+      </w:r>
+      <w:r>
         <w:t>и Радиоэлектроники</w:t>
       </w:r>
       <w:r>
         <w:rPr>
-          <w:rFonts w:ascii="Arial" w:hAnsi="Arial" w:cs="Arial"/>
           <w:color w:val="252525"/>
           <w:sz w:val="25"/>
           <w:szCs w:val="25"/>
@@ -144,171 +55,114 @@
     </w:p>
     <w:p>
       <w:pPr>
+        <w:rPr>
+          <w:shd w:val="clear" w:color="auto" w:fill="F9F9F9"/>
+        </w:rPr>
+      </w:pPr>
+    </w:p>
+    <w:p>
+      <w:pPr>
         <w:jc w:val="center"/>
-        <w:rPr>
-          <w:rFonts w:ascii="Arial" w:hAnsi="Arial" w:cs="Arial"/>
+      </w:pPr>
+      <w:r>
+        <w:t>Факультет Компьютерных Систем и Сетей</w:t>
+      </w:r>
+    </w:p>
+    <w:p>
+      <w:pPr>
+        <w:jc w:val="center"/>
+      </w:pPr>
+    </w:p>
+    <w:p>
+      <w:pPr>
+        <w:jc w:val="center"/>
+      </w:pPr>
+      <w:r>
+        <w:t>Кафедра электронных вычислительных машин</w:t>
+      </w:r>
+    </w:p>
+    <w:p/>
+    <w:p/>
+    <w:p/>
+    <w:p>
+      <w:pPr>
+        <w:jc w:val="center"/>
+      </w:pPr>
+    </w:p>
+    <w:p>
+      <w:pPr>
+        <w:jc w:val="center"/>
+      </w:pPr>
+      <w:r>
+        <w:t>ПОЯСНИТЕЛЬНАЯ ЗАПИСКА</w:t>
+      </w:r>
+    </w:p>
+    <w:p>
+      <w:pPr>
+        <w:jc w:val="center"/>
+      </w:pPr>
+      <w:r>
+        <w:t>к курсовому проекту</w:t>
+      </w:r>
+    </w:p>
+    <w:p>
+      <w:pPr>
+        <w:jc w:val="center"/>
+      </w:pPr>
+      <w:r>
+        <w:rPr>
           <w:color w:val="252525"/>
           <w:sz w:val="25"/>
           <w:szCs w:val="25"/>
           <w:shd w:val="clear" w:color="auto" w:fill="F9F9F9"/>
         </w:rPr>
-      </w:pPr>
-    </w:p>
-    <w:p>
-      <w:pPr>
-        <w:jc w:val="center"/>
-        <w:rPr>
-          <w:rFonts w:ascii="Times New Roman" w:hAnsi="Times New Roman" w:cs="Times New Roman"/>
-          <w:sz w:val="28"/>
-          <w:szCs w:val="28"/>
-        </w:rPr>
-      </w:pPr>
-      <w:r>
-        <w:rPr>
-          <w:rFonts w:ascii="Times New Roman" w:hAnsi="Times New Roman" w:cs="Times New Roman"/>
-          <w:sz w:val="28"/>
-          <w:szCs w:val="28"/>
-        </w:rPr>
-        <w:t>Факультет Компьютерных Систем и Сетей</w:t>
-      </w:r>
-    </w:p>
-    <w:p>
-      <w:pPr>
-        <w:jc w:val="center"/>
-        <w:rPr>
-          <w:rFonts w:ascii="Times New Roman" w:hAnsi="Times New Roman" w:cs="Times New Roman"/>
-          <w:sz w:val="28"/>
-          <w:szCs w:val="28"/>
-        </w:rPr>
-      </w:pPr>
-    </w:p>
-    <w:p>
-      <w:pPr>
-        <w:jc w:val="center"/>
-        <w:rPr>
-          <w:rFonts w:ascii="Times New Roman" w:hAnsi="Times New Roman" w:cs="Times New Roman"/>
-          <w:sz w:val="28"/>
-          <w:szCs w:val="28"/>
-        </w:rPr>
-      </w:pPr>
-      <w:r>
-        <w:rPr>
-          <w:rFonts w:ascii="Times New Roman" w:hAnsi="Times New Roman" w:cs="Times New Roman"/>
-          <w:sz w:val="28"/>
-          <w:szCs w:val="28"/>
-        </w:rPr>
-        <w:t>Кафедра электронных вычислительных машин</w:t>
-      </w:r>
-    </w:p>
-    <w:p>
-      <w:pPr>
-        <w:jc w:val="center"/>
-        <w:rPr>
-          <w:rFonts w:ascii="Times New Roman" w:hAnsi="Times New Roman" w:cs="Times New Roman"/>
-          <w:sz w:val="28"/>
-          <w:szCs w:val="28"/>
-        </w:rPr>
-      </w:pPr>
-    </w:p>
-    <w:p>
-      <w:pPr>
-        <w:jc w:val="center"/>
-        <w:rPr>
-          <w:rFonts w:ascii="Times New Roman" w:hAnsi="Times New Roman" w:cs="Times New Roman"/>
-          <w:sz w:val="28"/>
-          <w:szCs w:val="28"/>
-        </w:rPr>
-      </w:pPr>
-    </w:p>
-    <w:p>
-      <w:pPr>
-        <w:jc w:val="center"/>
-        <w:rPr>
-          <w:rFonts w:ascii="Times New Roman" w:hAnsi="Times New Roman" w:cs="Times New Roman"/>
-          <w:sz w:val="28"/>
-          <w:szCs w:val="28"/>
-        </w:rPr>
-      </w:pPr>
-    </w:p>
-    <w:p>
-      <w:pPr>
-        <w:jc w:val="center"/>
-        <w:rPr>
-          <w:rFonts w:ascii="Times New Roman" w:hAnsi="Times New Roman" w:cs="Times New Roman"/>
-          <w:sz w:val="28"/>
-          <w:szCs w:val="28"/>
-        </w:rPr>
-      </w:pPr>
-    </w:p>
-    <w:p>
-      <w:pPr>
-        <w:jc w:val="center"/>
-        <w:rPr>
-          <w:rFonts w:ascii="Times New Roman" w:hAnsi="Times New Roman" w:cs="Times New Roman"/>
-          <w:sz w:val="28"/>
-          <w:szCs w:val="28"/>
-        </w:rPr>
-      </w:pPr>
-      <w:r>
-        <w:rPr>
-          <w:rFonts w:ascii="Times New Roman" w:hAnsi="Times New Roman" w:cs="Times New Roman"/>
-          <w:sz w:val="28"/>
-          <w:szCs w:val="28"/>
-        </w:rPr>
-        <w:t>ПОЯСНИТЕЛЬНАЯ ЗАПИСКА</w:t>
-      </w:r>
-    </w:p>
-    <w:p>
-      <w:pPr>
-        <w:jc w:val="center"/>
-        <w:rPr>
-          <w:rFonts w:ascii="Times New Roman" w:hAnsi="Times New Roman" w:cs="Times New Roman"/>
-          <w:sz w:val="28"/>
-          <w:szCs w:val="28"/>
-        </w:rPr>
-      </w:pPr>
-      <w:r>
-        <w:rPr>
-          <w:rFonts w:ascii="Times New Roman" w:hAnsi="Times New Roman" w:cs="Times New Roman"/>
-          <w:sz w:val="28"/>
-          <w:szCs w:val="28"/>
-        </w:rPr>
-        <w:t>к курсовому проекту</w:t>
-      </w:r>
-    </w:p>
-    <w:p>
-      <w:pPr>
-        <w:jc w:val="center"/>
-        <w:rPr>
-          <w:rFonts w:ascii="Times New Roman" w:hAnsi="Times New Roman" w:cs="Times New Roman"/>
-          <w:sz w:val="28"/>
-          <w:szCs w:val="28"/>
-        </w:rPr>
-      </w:pPr>
-      <w:r>
-        <w:rPr>
-          <w:rFonts w:ascii="Arial" w:hAnsi="Arial" w:cs="Arial"/>
+        <w:t>«</w:t>
+      </w:r>
+      <w:r>
+        <w:t>Эмулятор игровых консолей</w:t>
+      </w:r>
+      <w:r>
+        <w:rPr>
           <w:color w:val="252525"/>
           <w:sz w:val="25"/>
           <w:szCs w:val="25"/>
           <w:shd w:val="clear" w:color="auto" w:fill="F9F9F9"/>
         </w:rPr>
+        <w:t>»</w:t>
+      </w:r>
+    </w:p>
+    <w:p>
+      <w:pPr>
+        <w:jc w:val="center"/>
+      </w:pPr>
+      <w:r>
+        <w:t>по дисциплине</w:t>
+      </w:r>
+    </w:p>
+    <w:p>
+      <w:pPr>
+        <w:jc w:val="center"/>
+        <w:rPr>
+          <w:sz w:val="25"/>
+          <w:shd w:val="clear" w:color="auto" w:fill="F9F9F9"/>
+        </w:rPr>
+      </w:pPr>
+      <w:r>
+        <w:rPr>
+          <w:sz w:val="25"/>
+          <w:shd w:val="clear" w:color="auto" w:fill="F9F9F9"/>
+        </w:rPr>
         <w:t>«</w:t>
       </w:r>
       <w:r>
         <w:rPr>
-          <w:rFonts w:ascii="Times New Roman" w:hAnsi="Times New Roman" w:cs="Times New Roman"/>
-          <w:sz w:val="28"/>
-          <w:szCs w:val="28"/>
-        </w:rPr>
-        <w:t>Эмулятор игровых консолей</w:t>
-      </w:r>
-      <w:r>
-        <w:rPr>
-          <w:rFonts w:ascii="Arial" w:hAnsi="Arial" w:cs="Arial"/>
-          <w:color w:val="252525"/>
+          <w:shd w:val="clear" w:color="auto" w:fill="F9F9F9"/>
+        </w:rPr>
+        <w:t>Системное программное обеспечение вычислительных машин</w:t>
+      </w:r>
+      <w:r>
+        <w:rPr>
           <w:sz w:val="25"/>
-          <w:szCs w:val="25"/>
           <w:shd w:val="clear" w:color="auto" w:fill="F9F9F9"/>
         </w:rPr>
         <w:t>»</w:t>
@@ -316,422 +170,1442 @@
     </w:p>
     <w:p>
       <w:pPr>
-        <w:jc w:val="center"/>
-        <w:rPr>
-          <w:rFonts w:ascii="Times New Roman" w:hAnsi="Times New Roman" w:cs="Times New Roman"/>
-          <w:sz w:val="28"/>
-          <w:szCs w:val="28"/>
-        </w:rPr>
-      </w:pPr>
-      <w:r>
-        <w:rPr>
-          <w:rFonts w:ascii="Times New Roman" w:hAnsi="Times New Roman" w:cs="Times New Roman"/>
-          <w:sz w:val="28"/>
-          <w:szCs w:val="28"/>
-        </w:rPr>
-        <w:t>по дисциплине</w:t>
-      </w:r>
-    </w:p>
-    <w:p>
-      <w:pPr>
-        <w:jc w:val="center"/>
-        <w:rPr>
-          <w:rFonts w:ascii="Arial" w:hAnsi="Arial" w:cs="Arial"/>
-          <w:color w:val="252525"/>
-          <w:sz w:val="25"/>
-          <w:szCs w:val="25"/>
+        <w:rPr>
           <w:shd w:val="clear" w:color="auto" w:fill="F9F9F9"/>
         </w:rPr>
       </w:pPr>
       <w:r>
         <w:rPr>
-          <w:rFonts w:ascii="Arial" w:hAnsi="Arial" w:cs="Arial"/>
-          <w:color w:val="252525"/>
-          <w:sz w:val="25"/>
-          <w:szCs w:val="25"/>
           <w:shd w:val="clear" w:color="auto" w:fill="F9F9F9"/>
         </w:rPr>
-        <w:t>«</w:t>
-      </w:r>
-      <w:r>
-        <w:rPr>
-          <w:rFonts w:ascii="Times New Roman" w:hAnsi="Times New Roman" w:cs="Times New Roman"/>
-          <w:color w:val="252525"/>
-          <w:sz w:val="28"/>
-          <w:szCs w:val="25"/>
+        <w:t xml:space="preserve"> </w:t>
+      </w:r>
+    </w:p>
+    <w:p>
+      <w:pPr>
+        <w:rPr>
           <w:shd w:val="clear" w:color="auto" w:fill="F9F9F9"/>
         </w:rPr>
-        <w:t>Системное программное обеспечение вычислительных машин</w:t>
-      </w:r>
-      <w:r>
-        <w:rPr>
-          <w:rFonts w:ascii="Arial" w:hAnsi="Arial" w:cs="Arial"/>
-          <w:color w:val="252525"/>
-          <w:sz w:val="25"/>
-          <w:szCs w:val="25"/>
+      </w:pPr>
+    </w:p>
+    <w:p>
+      <w:pPr>
+        <w:rPr>
           <w:shd w:val="clear" w:color="auto" w:fill="F9F9F9"/>
         </w:rPr>
-        <w:t>»</w:t>
-      </w:r>
-    </w:p>
-    <w:p>
-      <w:pPr>
-        <w:rPr>
-          <w:rFonts w:ascii="Arial" w:hAnsi="Arial" w:cs="Arial"/>
-          <w:color w:val="252525"/>
-          <w:sz w:val="25"/>
-          <w:szCs w:val="25"/>
+      </w:pPr>
+    </w:p>
+    <w:p>
+      <w:pPr>
+        <w:rPr>
           <w:shd w:val="clear" w:color="auto" w:fill="F9F9F9"/>
         </w:rPr>
       </w:pPr>
-      <w:r>
-        <w:rPr>
-          <w:rFonts w:ascii="Arial" w:hAnsi="Arial" w:cs="Arial"/>
-          <w:color w:val="252525"/>
-          <w:sz w:val="25"/>
-          <w:szCs w:val="25"/>
+    </w:p>
+    <w:p>
+      <w:pPr>
+        <w:rPr>
           <w:shd w:val="clear" w:color="auto" w:fill="F9F9F9"/>
         </w:rPr>
-        <w:t xml:space="preserve"> </w:t>
-      </w:r>
-    </w:p>
-    <w:p>
-      <w:pPr>
-        <w:rPr>
-          <w:rFonts w:ascii="Arial" w:hAnsi="Arial" w:cs="Arial"/>
-          <w:color w:val="252525"/>
-          <w:sz w:val="25"/>
-          <w:szCs w:val="25"/>
+      </w:pPr>
+    </w:p>
+    <w:p>
+      <w:pPr>
+        <w:rPr>
           <w:shd w:val="clear" w:color="auto" w:fill="F9F9F9"/>
         </w:rPr>
       </w:pPr>
     </w:p>
     <w:p>
-      <w:pPr>
-        <w:rPr>
-          <w:rFonts w:ascii="Arial" w:hAnsi="Arial" w:cs="Arial"/>
-          <w:color w:val="252525"/>
-          <w:sz w:val="25"/>
-          <w:szCs w:val="25"/>
-          <w:shd w:val="clear" w:color="auto" w:fill="F9F9F9"/>
-        </w:rPr>
-      </w:pPr>
-    </w:p>
-    <w:p>
-      <w:pPr>
-        <w:rPr>
-          <w:rFonts w:ascii="Arial" w:hAnsi="Arial" w:cs="Arial"/>
-          <w:color w:val="252525"/>
-          <w:sz w:val="25"/>
-          <w:szCs w:val="25"/>
-          <w:shd w:val="clear" w:color="auto" w:fill="F9F9F9"/>
-        </w:rPr>
-      </w:pPr>
-    </w:p>
-    <w:p>
-      <w:pPr>
-        <w:rPr>
-          <w:rFonts w:ascii="Arial" w:hAnsi="Arial" w:cs="Arial"/>
-          <w:color w:val="252525"/>
-          <w:sz w:val="25"/>
-          <w:szCs w:val="25"/>
-          <w:shd w:val="clear" w:color="auto" w:fill="F9F9F9"/>
-        </w:rPr>
-      </w:pPr>
-    </w:p>
-    <w:p>
-      <w:pPr>
-        <w:rPr>
-          <w:rFonts w:ascii="Arial" w:hAnsi="Arial" w:cs="Arial"/>
-          <w:color w:val="252525"/>
-          <w:sz w:val="25"/>
-          <w:szCs w:val="25"/>
-          <w:shd w:val="clear" w:color="auto" w:fill="F9F9F9"/>
-        </w:rPr>
-      </w:pPr>
-    </w:p>
-    <w:p>
-      <w:pPr>
-        <w:rPr>
-          <w:rFonts w:ascii="Times New Roman" w:hAnsi="Times New Roman" w:cs="Times New Roman"/>
-          <w:sz w:val="28"/>
-          <w:szCs w:val="28"/>
-        </w:rPr>
-      </w:pPr>
-      <w:proofErr w:type="gramStart"/>
-      <w:r>
-        <w:rPr>
-          <w:rFonts w:ascii="Times New Roman" w:hAnsi="Times New Roman" w:cs="Times New Roman"/>
-          <w:sz w:val="28"/>
-          <w:szCs w:val="28"/>
-        </w:rPr>
-        <w:t>Выполнил:</w:t>
-      </w:r>
-      <w:r>
-        <w:rPr>
-          <w:rFonts w:ascii="Times New Roman" w:hAnsi="Times New Roman" w:cs="Times New Roman"/>
-          <w:sz w:val="28"/>
-          <w:szCs w:val="28"/>
-        </w:rPr>
+      <w:r>
+        <w:t xml:space="preserve">Выполнил: </w:t>
+      </w:r>
+      <w:r>
         <w:tab/>
       </w:r>
-      <w:proofErr w:type="gramEnd"/>
-      <w:r>
-        <w:rPr>
-          <w:rFonts w:ascii="Times New Roman" w:hAnsi="Times New Roman" w:cs="Times New Roman"/>
-          <w:sz w:val="28"/>
-          <w:szCs w:val="28"/>
-        </w:rPr>
+      <w:r>
         <w:tab/>
       </w:r>
       <w:r>
-        <w:rPr>
-          <w:rFonts w:ascii="Times New Roman" w:hAnsi="Times New Roman" w:cs="Times New Roman"/>
-          <w:sz w:val="28"/>
-          <w:szCs w:val="28"/>
-        </w:rPr>
         <w:tab/>
       </w:r>
       <w:r>
-        <w:rPr>
-          <w:rFonts w:ascii="Times New Roman" w:hAnsi="Times New Roman" w:cs="Times New Roman"/>
-          <w:sz w:val="28"/>
-          <w:szCs w:val="28"/>
-        </w:rPr>
         <w:tab/>
       </w:r>
       <w:r>
-        <w:rPr>
-          <w:rFonts w:ascii="Times New Roman" w:hAnsi="Times New Roman" w:cs="Times New Roman"/>
-          <w:sz w:val="28"/>
-          <w:szCs w:val="28"/>
-        </w:rPr>
         <w:tab/>
       </w:r>
       <w:r>
-        <w:rPr>
-          <w:rFonts w:ascii="Times New Roman" w:hAnsi="Times New Roman" w:cs="Times New Roman"/>
-          <w:sz w:val="28"/>
-          <w:szCs w:val="28"/>
-        </w:rPr>
         <w:tab/>
       </w:r>
       <w:r>
-        <w:rPr>
-          <w:rFonts w:ascii="Times New Roman" w:hAnsi="Times New Roman" w:cs="Times New Roman"/>
-          <w:sz w:val="28"/>
-          <w:szCs w:val="28"/>
-        </w:rPr>
-        <w:tab/>
-      </w:r>
-      <w:r>
-        <w:rPr>
-          <w:rFonts w:ascii="Times New Roman" w:hAnsi="Times New Roman" w:cs="Times New Roman"/>
-          <w:sz w:val="28"/>
-          <w:szCs w:val="28"/>
-        </w:rPr>
         <w:tab/>
         <w:t xml:space="preserve">    </w:t>
       </w:r>
       <w:r>
-        <w:rPr>
-          <w:rFonts w:ascii="Times New Roman" w:hAnsi="Times New Roman" w:cs="Times New Roman"/>
-          <w:sz w:val="28"/>
-          <w:szCs w:val="28"/>
-        </w:rPr>
         <w:tab/>
         <w:t>Руководитель:</w:t>
       </w:r>
     </w:p>
     <w:p>
-      <w:pPr>
-        <w:rPr>
-          <w:rFonts w:ascii="Times New Roman" w:hAnsi="Times New Roman" w:cs="Times New Roman"/>
-          <w:sz w:val="28"/>
-          <w:szCs w:val="28"/>
-        </w:rPr>
-      </w:pPr>
-      <w:r>
-        <w:rPr>
-          <w:rFonts w:ascii="Times New Roman" w:hAnsi="Times New Roman" w:cs="Times New Roman"/>
-          <w:sz w:val="28"/>
-          <w:szCs w:val="28"/>
-        </w:rPr>
+      <w:r>
         <w:t>Студент гр. 350502</w:t>
       </w:r>
       <w:r>
-        <w:rPr>
-          <w:rFonts w:ascii="Times New Roman" w:hAnsi="Times New Roman" w:cs="Times New Roman"/>
-          <w:sz w:val="28"/>
-          <w:szCs w:val="28"/>
-        </w:rPr>
         <w:tab/>
       </w:r>
       <w:r>
-        <w:rPr>
-          <w:rFonts w:ascii="Times New Roman" w:hAnsi="Times New Roman" w:cs="Times New Roman"/>
-          <w:sz w:val="28"/>
-          <w:szCs w:val="28"/>
-        </w:rPr>
         <w:tab/>
       </w:r>
       <w:r>
-        <w:rPr>
-          <w:rFonts w:ascii="Times New Roman" w:hAnsi="Times New Roman" w:cs="Times New Roman"/>
-          <w:sz w:val="28"/>
-          <w:szCs w:val="28"/>
-        </w:rPr>
         <w:tab/>
       </w:r>
       <w:r>
-        <w:rPr>
-          <w:rFonts w:ascii="Times New Roman" w:hAnsi="Times New Roman" w:cs="Times New Roman"/>
-          <w:sz w:val="28"/>
-          <w:szCs w:val="28"/>
-        </w:rPr>
         <w:tab/>
       </w:r>
       <w:r>
-        <w:rPr>
-          <w:rFonts w:ascii="Times New Roman" w:hAnsi="Times New Roman" w:cs="Times New Roman"/>
-          <w:sz w:val="28"/>
-          <w:szCs w:val="28"/>
-        </w:rPr>
         <w:tab/>
         <w:t xml:space="preserve">         </w:t>
       </w:r>
       <w:r>
-        <w:rPr>
-          <w:rFonts w:ascii="Times New Roman" w:hAnsi="Times New Roman" w:cs="Times New Roman"/>
-          <w:sz w:val="28"/>
+        <w:tab/>
+      </w:r>
+      <w:r>
+        <w:tab/>
+      </w:r>
+      <w:proofErr w:type="spellStart"/>
+      <w:r>
+        <w:t>Кухарчук</w:t>
+      </w:r>
+      <w:proofErr w:type="spellEnd"/>
+      <w:r>
+        <w:t xml:space="preserve"> И.В.</w:t>
+      </w:r>
+    </w:p>
+    <w:p>
+      <w:r>
+        <w:t>Бобровский Егор Дмитриевич</w:t>
+      </w:r>
+    </w:p>
+    <w:p/>
+    <w:p/>
+    <w:p>
+      <w:pPr>
+        <w:jc w:val="center"/>
+      </w:pPr>
+      <w:r>
+        <w:t>Минск, 2014</w:t>
+      </w:r>
+      <w:r>
+        <w:rPr>
+          <w:b/>
+        </w:rPr>
+        <w:br w:type="page"/>
+      </w:r>
+    </w:p>
+    <w:p>
+      <w:pPr>
+        <w:rPr>
+          <w:b/>
+        </w:rPr>
+      </w:pPr>
+      <w:r>
+        <w:rPr>
+          <w:b/>
+        </w:rPr>
+        <w:lastRenderedPageBreak/>
+        <w:t>В</w:t>
+      </w:r>
+      <w:r>
+        <w:rPr>
+          <w:b/>
+        </w:rPr>
+        <w:t>ведение</w:t>
+      </w:r>
+    </w:p>
+    <w:p>
+      <w:pPr>
+        <w:pStyle w:val="ad"/>
+      </w:pPr>
+      <w:r>
+        <w:t>Игровая приставка NES (</w:t>
+      </w:r>
+      <w:r>
+        <w:rPr>
+          <w:lang w:val="en-US"/>
+        </w:rPr>
+        <w:t>Nintendo</w:t>
+      </w:r>
+      <w:r>
+        <w:t xml:space="preserve"> </w:t>
+      </w:r>
+      <w:r>
+        <w:rPr>
+          <w:lang w:val="en-US"/>
+        </w:rPr>
+        <w:t>Entertainment</w:t>
+      </w:r>
+      <w:r>
+        <w:t xml:space="preserve"> </w:t>
+      </w:r>
+      <w:r>
+        <w:rPr>
+          <w:lang w:val="en-US"/>
+        </w:rPr>
+        <w:t>System</w:t>
+      </w:r>
+      <w:r>
+        <w:t xml:space="preserve">), более известная в нашей стране под именем </w:t>
+      </w:r>
+      <w:proofErr w:type="spellStart"/>
+      <w:r>
+        <w:rPr>
+          <w:lang w:val="en-US"/>
+        </w:rPr>
+        <w:t>Dendy</w:t>
+      </w:r>
+      <w:proofErr w:type="spellEnd"/>
+      <w:r>
+        <w:t>, одной из первых появилась на российском рынке и познакомила тысячи людей с увлекательным миром компьютерных игр.</w:t>
+      </w:r>
+      <w:r>
+        <w:t xml:space="preserve"> </w:t>
+      </w:r>
+      <w:r>
+        <w:t>Теперь технологии ушли далеко вперёд, консоли стали намного соверше</w:t>
+      </w:r>
+      <w:r>
+        <w:t xml:space="preserve">ннее и производительнее, что позволяет делать игры более реалистичными. </w:t>
+      </w:r>
+    </w:p>
+    <w:p>
+      <w:pPr>
+        <w:pStyle w:val="ad"/>
+      </w:pPr>
+      <w:r>
+        <w:t>Уже довольно давно, п</w:t>
+      </w:r>
+      <w:r>
+        <w:t xml:space="preserve">римерно с середины 1990-х годов, домашние компьютеры обладают достаточной производительностью, чтобы воспроизвести поведение первых поколений игровых систем с достаточной скоростью. </w:t>
+      </w:r>
+      <w:r>
+        <w:t xml:space="preserve">Это стало отправной точкой появления и распространения первых созданных пользователями некоммерческих эмуляторов. Данные программы зачастую были неполными, лишь частично эмулировали исходную систему, а также содержали значительное количество багов. Это случалось потому, что производители не распространяли необходимую для эмуляции информацию. Сейчас эта информация находится в свободном доступе, что позволяет довольно точно эмулировать необходимую систему. </w:t>
+      </w:r>
+    </w:p>
+    <w:p>
+      <w:pPr>
+        <w:pStyle w:val="ad"/>
+      </w:pPr>
+      <w:r>
+        <w:t>На данный момент существует множество различных эмуляторов</w:t>
+      </w:r>
+      <w:r>
+        <w:t xml:space="preserve"> игров</w:t>
+      </w:r>
+      <w:r>
+        <w:t>ой консоли</w:t>
+      </w:r>
+      <w:r>
+        <w:t xml:space="preserve"> </w:t>
+      </w:r>
+      <w:proofErr w:type="spellStart"/>
+      <w:r>
+        <w:rPr>
+          <w:lang w:val="en-US"/>
+        </w:rPr>
+        <w:t>Dendy</w:t>
+      </w:r>
+      <w:proofErr w:type="spellEnd"/>
+      <w:r>
+        <w:t>.</w:t>
+      </w:r>
+      <w:r>
+        <w:t xml:space="preserve"> </w:t>
+      </w:r>
+      <w:r>
+        <w:t xml:space="preserve">Но развивается и поддерживается только небольшое их число. </w:t>
+      </w:r>
+      <w:r>
+        <w:t xml:space="preserve">Среди них </w:t>
+      </w:r>
+      <w:r>
+        <w:t>«</w:t>
+      </w:r>
+      <w:r>
+        <w:rPr>
+          <w:lang w:val="en-US"/>
+        </w:rPr>
+        <w:t>FCE</w:t>
+      </w:r>
+      <w:r>
+        <w:t xml:space="preserve"> </w:t>
+      </w:r>
+      <w:r>
+        <w:rPr>
+          <w:lang w:val="en-US"/>
+        </w:rPr>
+        <w:t>Ultra</w:t>
+      </w:r>
+      <w:r>
+        <w:t>»</w:t>
+      </w:r>
+      <w:r>
+        <w:t xml:space="preserve">, </w:t>
+      </w:r>
+      <w:r>
+        <w:t>«</w:t>
+      </w:r>
+      <w:r>
+        <w:rPr>
+          <w:lang w:val="en-US"/>
+        </w:rPr>
+        <w:t>Virtual</w:t>
+      </w:r>
+      <w:r>
+        <w:t xml:space="preserve"> </w:t>
+      </w:r>
+      <w:r>
+        <w:rPr>
+          <w:lang w:val="en-US"/>
+        </w:rPr>
+        <w:t>NES</w:t>
+      </w:r>
+      <w:r>
+        <w:t>»</w:t>
+      </w:r>
+      <w:r>
+        <w:t xml:space="preserve">, </w:t>
+      </w:r>
+      <w:r>
+        <w:t>«</w:t>
+      </w:r>
+      <w:proofErr w:type="spellStart"/>
+      <w:r>
+        <w:rPr>
+          <w:lang w:val="en-US"/>
+        </w:rPr>
+        <w:t>Nestopia</w:t>
+      </w:r>
+      <w:proofErr w:type="spellEnd"/>
+      <w:r>
+        <w:t>»</w:t>
+      </w:r>
+      <w:r>
+        <w:t xml:space="preserve"> и другие. </w:t>
+      </w:r>
+    </w:p>
+    <w:p>
+      <w:pPr>
+        <w:pStyle w:val="ad"/>
+      </w:pPr>
+      <w:r>
+        <w:t xml:space="preserve">Конкурентом консолей </w:t>
+      </w:r>
+      <w:r>
+        <w:rPr>
+          <w:lang w:val="en-US"/>
+        </w:rPr>
+        <w:t>NES</w:t>
+      </w:r>
+      <w:r>
+        <w:t xml:space="preserve"> были </w:t>
+      </w:r>
+      <w:r>
+        <w:rPr>
+          <w:lang w:val="en-US"/>
+        </w:rPr>
+        <w:t>Sega</w:t>
+      </w:r>
+      <w:r>
+        <w:t xml:space="preserve"> </w:t>
+      </w:r>
+      <w:r>
+        <w:rPr>
+          <w:lang w:val="en-US"/>
+        </w:rPr>
+        <w:t>Mega</w:t>
+      </w:r>
+      <w:r>
+        <w:t xml:space="preserve"> </w:t>
+      </w:r>
+      <w:r>
+        <w:rPr>
+          <w:lang w:val="en-US"/>
+        </w:rPr>
+        <w:t>Drive</w:t>
+      </w:r>
+      <w:r>
+        <w:t xml:space="preserve">, которые также </w:t>
+      </w:r>
+      <w:r>
+        <w:t>покорили множество игроков.</w:t>
+      </w:r>
+      <w:r>
+        <w:t xml:space="preserve"> Основным преимуществом </w:t>
+      </w:r>
+      <w:r>
+        <w:rPr>
+          <w:lang w:val="en-US"/>
+        </w:rPr>
+        <w:t>Mega</w:t>
+      </w:r>
+      <w:r>
+        <w:t xml:space="preserve"> </w:t>
+      </w:r>
+      <w:r>
+        <w:rPr>
+          <w:lang w:val="en-US"/>
+        </w:rPr>
+        <w:t>Drive</w:t>
+      </w:r>
+      <w:r>
+        <w:t xml:space="preserve"> была её 16-битность, что открывало большие возможности для разработчиков игр. </w:t>
+      </w:r>
+      <w:r>
+        <w:t xml:space="preserve">Большую популярность консоли принёс Ёж </w:t>
+      </w:r>
+      <w:proofErr w:type="spellStart"/>
+      <w:r>
+        <w:t>Соник</w:t>
+      </w:r>
+      <w:proofErr w:type="spellEnd"/>
+      <w:r>
+        <w:t xml:space="preserve">, герой одноимённой игры, который впоследствии стал символом компании </w:t>
+      </w:r>
+      <w:r>
+        <w:rPr>
+          <w:lang w:val="en-US"/>
+        </w:rPr>
+        <w:t>Sega</w:t>
+      </w:r>
+      <w:r>
+        <w:t xml:space="preserve">. </w:t>
+      </w:r>
+      <w:r>
+        <w:t>Одним</w:t>
+      </w:r>
+      <w:r>
+        <w:t>и</w:t>
+      </w:r>
+      <w:r>
+        <w:t xml:space="preserve"> из лучших эмуляторов данной системы явля</w:t>
+      </w:r>
+      <w:r>
+        <w:t>ю</w:t>
+      </w:r>
+      <w:r>
+        <w:t xml:space="preserve">тся </w:t>
+      </w:r>
+      <w:r>
+        <w:t>«</w:t>
+      </w:r>
+      <w:r>
+        <w:rPr>
+          <w:lang w:val="en-US"/>
+        </w:rPr>
+        <w:t>Gens</w:t>
+      </w:r>
+      <w:r>
+        <w:t>»</w:t>
+      </w:r>
+      <w:r>
+        <w:t xml:space="preserve"> и </w:t>
+      </w:r>
+      <w:r>
+        <w:t>«</w:t>
+      </w:r>
+      <w:r>
+        <w:rPr>
+          <w:lang w:val="en-US"/>
+        </w:rPr>
+        <w:t>Regen</w:t>
+      </w:r>
+      <w:r>
+        <w:t>»</w:t>
+      </w:r>
+      <w:r>
+        <w:t>.</w:t>
+      </w:r>
+    </w:p>
+    <w:p>
+      <w:pPr>
+        <w:pStyle w:val="ad"/>
+      </w:pPr>
+      <w:r>
+        <w:t xml:space="preserve">Целью курсового проекта является создание </w:t>
+      </w:r>
+      <w:r>
+        <w:t xml:space="preserve">программы, эмулирующей обе игровые системы, имеющей простой, удобный интерфейс и максимально понятный набор настроек. </w:t>
+      </w:r>
+    </w:p>
+    <w:p>
+      <w:pPr>
+        <w:pStyle w:val="ad"/>
+      </w:pPr>
+      <w:r>
+        <w:t>В качестве дополнительного функционала планируется обработка и воспроизведение звука и возможность сохранения.</w:t>
+      </w:r>
+    </w:p>
+    <w:p>
+      <w:pPr>
+        <w:rPr>
+          <w:rFonts w:eastAsia="Calibri"/>
           <w:szCs w:val="28"/>
         </w:rPr>
-        <w:tab/>
-      </w:r>
-      <w:r>
-        <w:rPr>
-          <w:rFonts w:ascii="Times New Roman" w:hAnsi="Times New Roman" w:cs="Times New Roman"/>
-          <w:sz w:val="28"/>
-          <w:szCs w:val="28"/>
-        </w:rPr>
-        <w:tab/>
+      </w:pPr>
+      <w:r>
+        <w:br w:type="page"/>
+      </w:r>
+    </w:p>
+    <w:p>
+      <w:pPr>
+        <w:pStyle w:val="1"/>
+      </w:pPr>
+      <w:bookmarkStart w:id="0" w:name="_Toc388266363"/>
+      <w:bookmarkStart w:id="1" w:name="_Toc388266382"/>
+      <w:bookmarkStart w:id="2" w:name="_Toc388266393"/>
+      <w:bookmarkStart w:id="3" w:name="_Toc388435446"/>
+      <w:bookmarkStart w:id="4" w:name="_Toc407698058"/>
+      <w:r>
+        <w:lastRenderedPageBreak/>
+        <w:t xml:space="preserve">Анализ литературных </w:t>
+      </w:r>
+      <w:bookmarkEnd w:id="0"/>
+      <w:bookmarkEnd w:id="1"/>
+      <w:bookmarkEnd w:id="2"/>
+      <w:bookmarkEnd w:id="3"/>
+      <w:bookmarkEnd w:id="4"/>
+      <w:r>
+        <w:t>источников</w:t>
+      </w:r>
+    </w:p>
+    <w:p>
+      <w:pPr>
+        <w:pStyle w:val="2"/>
+      </w:pPr>
+      <w:bookmarkStart w:id="5" w:name="_Toc407698059"/>
+      <w:r>
+        <w:t>Анализ существующих приложений</w:t>
+      </w:r>
+      <w:bookmarkEnd w:id="5"/>
+    </w:p>
+    <w:p>
+      <w:r>
+        <w:t xml:space="preserve">Среди эмуляторов консоли </w:t>
+      </w:r>
+      <w:r>
+        <w:rPr>
+          <w:lang w:val="en-US"/>
+        </w:rPr>
+        <w:t>NES</w:t>
+      </w:r>
+      <w:r>
+        <w:t xml:space="preserve"> можно отметить «</w:t>
+      </w:r>
+      <w:r>
+        <w:rPr>
+          <w:lang w:val="en-US"/>
+        </w:rPr>
+        <w:t>Virtual</w:t>
+      </w:r>
+      <w:r>
+        <w:t xml:space="preserve"> </w:t>
+      </w:r>
+      <w:r>
+        <w:rPr>
+          <w:lang w:val="en-US"/>
+        </w:rPr>
+        <w:t>NES</w:t>
+      </w:r>
+      <w:r>
+        <w:t>», «</w:t>
       </w:r>
       <w:proofErr w:type="spellStart"/>
       <w:r>
         <w:rPr>
-          <w:rFonts w:ascii="Times New Roman" w:hAnsi="Times New Roman" w:cs="Times New Roman"/>
-          <w:sz w:val="28"/>
-          <w:szCs w:val="28"/>
-        </w:rPr>
-        <w:t>Кухарчук</w:t>
+          <w:lang w:val="en-US"/>
+        </w:rPr>
+        <w:t>Nestopia</w:t>
       </w:r>
       <w:proofErr w:type="spellEnd"/>
       <w:r>
-        <w:rPr>
-          <w:rFonts w:ascii="Times New Roman" w:hAnsi="Times New Roman" w:cs="Times New Roman"/>
-          <w:sz w:val="28"/>
-          <w:szCs w:val="28"/>
-        </w:rPr>
-        <w:t xml:space="preserve"> И.В.</w:t>
-      </w:r>
-    </w:p>
-    <w:p>
-      <w:pPr>
-        <w:rPr>
-          <w:rFonts w:ascii="Times New Roman" w:hAnsi="Times New Roman" w:cs="Times New Roman"/>
-          <w:sz w:val="28"/>
-          <w:szCs w:val="28"/>
-        </w:rPr>
-      </w:pPr>
-      <w:r>
-        <w:rPr>
-          <w:rFonts w:ascii="Times New Roman" w:hAnsi="Times New Roman" w:cs="Times New Roman"/>
-          <w:sz w:val="28"/>
-          <w:szCs w:val="28"/>
-        </w:rPr>
-        <w:t>Бобровский Егор Дмитриевич</w:t>
-      </w:r>
-    </w:p>
-    <w:p>
-      <w:pPr>
-        <w:jc w:val="center"/>
-        <w:rPr>
-          <w:rFonts w:ascii="Times New Roman" w:hAnsi="Times New Roman" w:cs="Times New Roman"/>
-          <w:sz w:val="28"/>
-          <w:szCs w:val="28"/>
-        </w:rPr>
-      </w:pPr>
-    </w:p>
-    <w:p>
-      <w:pPr>
-        <w:jc w:val="center"/>
-        <w:rPr>
-          <w:rFonts w:ascii="Times New Roman" w:hAnsi="Times New Roman" w:cs="Times New Roman"/>
-          <w:sz w:val="28"/>
-          <w:szCs w:val="28"/>
-        </w:rPr>
-      </w:pPr>
-    </w:p>
-    <w:p>
-      <w:pPr>
-        <w:jc w:val="center"/>
-        <w:rPr>
-          <w:rFonts w:ascii="Times New Roman" w:hAnsi="Times New Roman" w:cs="Times New Roman"/>
-          <w:sz w:val="28"/>
-          <w:szCs w:val="28"/>
-        </w:rPr>
-      </w:pPr>
-      <w:r>
-        <w:rPr>
-          <w:rFonts w:ascii="Times New Roman" w:hAnsi="Times New Roman" w:cs="Times New Roman"/>
-          <w:sz w:val="28"/>
-          <w:szCs w:val="28"/>
-        </w:rPr>
-        <w:t>Минск, 2014</w:t>
-      </w:r>
-      <w:r>
-        <w:rPr>
-          <w:rFonts w:ascii="Times New Roman" w:hAnsi="Times New Roman" w:cs="Times New Roman"/>
-          <w:b/>
-          <w:sz w:val="28"/>
-        </w:rPr>
+        <w:t>» и «</w:t>
+      </w:r>
+      <w:r>
+        <w:rPr>
+          <w:lang w:val="en-US"/>
+        </w:rPr>
+        <w:t>FCE Ultra</w:t>
+      </w:r>
+      <w:r>
+        <w:t>».</w:t>
+      </w:r>
+      <w:r>
+        <w:t xml:space="preserve"> </w:t>
+      </w:r>
+      <w:r>
+        <w:t xml:space="preserve">Все перечисленные эмуляторы обладают большим числом различных функций и настроек и поддерживают русский язык. </w:t>
+      </w:r>
+    </w:p>
+    <w:p>
+      <w:r>
+        <w:t>Т</w:t>
+      </w:r>
+      <w:r>
+        <w:t>ак как требования к хорошему эмулятору</w:t>
+      </w:r>
+      <w:r>
+        <w:t xml:space="preserve"> </w:t>
+      </w:r>
+      <w:proofErr w:type="spellStart"/>
+      <w:r>
+        <w:rPr>
+          <w:lang w:val="en-US"/>
+        </w:rPr>
+        <w:t>Dendy</w:t>
+      </w:r>
+      <w:proofErr w:type="spellEnd"/>
+      <w:r>
+        <w:t xml:space="preserve"> формировались не одним поколением игроков на протяжении более 20 лет</w:t>
+      </w:r>
+      <w:r>
+        <w:t>, функции, предоставляемые современными эмуляторами, схожи:</w:t>
+      </w:r>
+    </w:p>
+    <w:p>
+      <w:pPr>
+        <w:pStyle w:val="a7"/>
+        <w:numPr>
+          <w:ilvl w:val="0"/>
+          <w:numId w:val="9"/>
+        </w:numPr>
+      </w:pPr>
+      <w:r>
+        <w:t>Эмуляция работы консоли. Основная функция эмулятора. Включает в себя эмуляцию работы</w:t>
+      </w:r>
+      <w:r>
+        <w:t>:</w:t>
+      </w:r>
+    </w:p>
+    <w:p>
+      <w:pPr>
+        <w:pStyle w:val="a7"/>
+        <w:numPr>
+          <w:ilvl w:val="1"/>
+          <w:numId w:val="9"/>
+        </w:numPr>
+      </w:pPr>
+      <w:r>
+        <w:t xml:space="preserve"> центрального процессора (для </w:t>
+      </w:r>
+      <w:proofErr w:type="spellStart"/>
+      <w:r>
+        <w:rPr>
+          <w:lang w:val="en-US"/>
+        </w:rPr>
+        <w:t>Dendy</w:t>
+      </w:r>
+      <w:proofErr w:type="spellEnd"/>
+      <w:r>
+        <w:t xml:space="preserve"> – аналог процессора MOS </w:t>
+      </w:r>
+      <w:proofErr w:type="spellStart"/>
+      <w:r>
+        <w:t>Technology</w:t>
+      </w:r>
+      <w:proofErr w:type="spellEnd"/>
+      <w:r>
+        <w:t xml:space="preserve"> 6502)</w:t>
+      </w:r>
+      <w:r>
+        <w:t>;</w:t>
+      </w:r>
+    </w:p>
+    <w:p>
+      <w:pPr>
+        <w:pStyle w:val="a7"/>
+        <w:numPr>
+          <w:ilvl w:val="1"/>
+          <w:numId w:val="9"/>
+        </w:numPr>
+      </w:pPr>
+      <w:r>
+        <w:t>памяти (запись и чтение данных)</w:t>
+      </w:r>
+      <w:r>
+        <w:t>;</w:t>
+      </w:r>
+    </w:p>
+    <w:p>
+      <w:pPr>
+        <w:pStyle w:val="a7"/>
+        <w:numPr>
+          <w:ilvl w:val="1"/>
+          <w:numId w:val="9"/>
+        </w:numPr>
+      </w:pPr>
+      <w:r>
+        <w:t xml:space="preserve">видеопроцессора (формирование изображения на экране в соответствии с режимом </w:t>
+      </w:r>
+      <w:r>
+        <w:rPr>
+          <w:lang w:val="en-US"/>
+        </w:rPr>
+        <w:t>PAL</w:t>
+      </w:r>
+      <w:r>
+        <w:t xml:space="preserve"> или </w:t>
+      </w:r>
+      <w:r>
+        <w:rPr>
+          <w:lang w:val="en-US"/>
+        </w:rPr>
+        <w:t>NTSC</w:t>
+      </w:r>
+      <w:r>
+        <w:t>);</w:t>
+      </w:r>
+    </w:p>
+    <w:p>
+      <w:pPr>
+        <w:pStyle w:val="a7"/>
+        <w:numPr>
+          <w:ilvl w:val="1"/>
+          <w:numId w:val="9"/>
+        </w:numPr>
+      </w:pPr>
+      <w:proofErr w:type="spellStart"/>
+      <w:r>
+        <w:t>аудиопроцессора</w:t>
+      </w:r>
+      <w:proofErr w:type="spellEnd"/>
+      <w:r>
+        <w:t>;</w:t>
+      </w:r>
+    </w:p>
+    <w:p>
+      <w:pPr>
+        <w:pStyle w:val="a7"/>
+        <w:numPr>
+          <w:ilvl w:val="1"/>
+          <w:numId w:val="9"/>
+        </w:numPr>
+      </w:pPr>
+      <w:r>
+        <w:t>игрового пульта (фактически – перехват событий клавиатуры или других устройств ввода и их преобразование в сигналы, принимаемые консолью).</w:t>
+      </w:r>
+    </w:p>
+    <w:p>
+      <w:pPr>
+        <w:pStyle w:val="a7"/>
+        <w:numPr>
+          <w:ilvl w:val="0"/>
+          <w:numId w:val="9"/>
+        </w:numPr>
+      </w:pPr>
+      <w:r>
+        <w:t xml:space="preserve">Открытие и </w:t>
+      </w:r>
+      <w:r>
+        <w:t xml:space="preserve">запуск файла с игрой </w:t>
+      </w:r>
+      <w:proofErr w:type="gramStart"/>
+      <w:r>
+        <w:t>(.</w:t>
+      </w:r>
+      <w:proofErr w:type="spellStart"/>
+      <w:r>
+        <w:rPr>
+          <w:lang w:val="en-US"/>
+        </w:rPr>
+        <w:t>nes</w:t>
+      </w:r>
+      <w:proofErr w:type="spellEnd"/>
+      <w:proofErr w:type="gramEnd"/>
+      <w:r>
+        <w:t>)</w:t>
+      </w:r>
+      <w:r>
+        <w:t>. Пожалуй, одна из важных функций эмулятора, т.к. неважно, насколько точно эмулирована исходная система</w:t>
+      </w:r>
+      <w:r>
+        <w:t xml:space="preserve"> консоли</w:t>
+      </w:r>
+      <w:r>
+        <w:t>, если ей не с чем работать.</w:t>
+      </w:r>
+    </w:p>
+    <w:p>
+      <w:pPr>
+        <w:pStyle w:val="a7"/>
+        <w:numPr>
+          <w:ilvl w:val="0"/>
+          <w:numId w:val="9"/>
+        </w:numPr>
+      </w:pPr>
+      <w:r>
+        <w:t>С</w:t>
+      </w:r>
+      <w:r>
+        <w:t>охранение текущего состояния системы</w:t>
+      </w:r>
+      <w:r>
+        <w:t>. Это одна из функций эмулятора, которой так не хватало оригинальной консоли</w:t>
+      </w:r>
+      <w:r>
+        <w:t>, ведь сохранение позволяет</w:t>
+      </w:r>
+      <w:r>
+        <w:t xml:space="preserve"> спокойно продолжить игру через несколько дней</w:t>
+      </w:r>
+      <w:r>
+        <w:t xml:space="preserve"> или проходить сложные участки без необходимости играть</w:t>
+      </w:r>
+      <w:r>
+        <w:t xml:space="preserve"> </w:t>
+      </w:r>
+      <w:r>
+        <w:t>с</w:t>
+      </w:r>
+      <w:r>
+        <w:t xml:space="preserve"> самого</w:t>
+      </w:r>
+      <w:r>
+        <w:t xml:space="preserve"> начала</w:t>
+      </w:r>
+      <w:r>
+        <w:t>.</w:t>
+      </w:r>
+    </w:p>
+    <w:p>
+      <w:pPr>
+        <w:pStyle w:val="a7"/>
+        <w:numPr>
+          <w:ilvl w:val="0"/>
+          <w:numId w:val="9"/>
+        </w:numPr>
+      </w:pPr>
+      <w:r>
+        <w:t>Настройка работы эмулятора. Включает в себя такие настройки, как реакция на неизвестную команду процессора, возможность запрета двойного запуска и т.д.</w:t>
+      </w:r>
+    </w:p>
+    <w:p>
+      <w:pPr>
+        <w:pStyle w:val="a7"/>
+        <w:numPr>
+          <w:ilvl w:val="0"/>
+          <w:numId w:val="9"/>
+        </w:numPr>
+      </w:pPr>
+      <w:r>
+        <w:t xml:space="preserve">Настройка видеорежима. Включает в себя настройку разрешения, </w:t>
+      </w:r>
+      <w:r>
+        <w:t xml:space="preserve">выбор метода синхронизации, режима </w:t>
+      </w:r>
+      <w:r>
+        <w:rPr>
+          <w:lang w:val="en-US"/>
+        </w:rPr>
+        <w:t>PAL</w:t>
+      </w:r>
+      <w:r>
+        <w:t xml:space="preserve"> или </w:t>
+      </w:r>
+      <w:r>
+        <w:rPr>
+          <w:lang w:val="en-US"/>
+        </w:rPr>
+        <w:t>NTSC</w:t>
+      </w:r>
+      <w:r>
+        <w:t>, частоту развёртки изображения, переход в полноэкранный режим.</w:t>
+      </w:r>
+    </w:p>
+    <w:p>
+      <w:pPr>
+        <w:pStyle w:val="a7"/>
+        <w:numPr>
+          <w:ilvl w:val="0"/>
+          <w:numId w:val="9"/>
+        </w:numPr>
+      </w:pPr>
+      <w:r>
+        <w:t>Настройка звука. В основном, содержит возможность отключить звук, выбрать уровень громкости и частоту дискретизации (качество звука).</w:t>
+      </w:r>
+    </w:p>
+    <w:p>
+      <w:pPr>
+        <w:pStyle w:val="a7"/>
+        <w:numPr>
+          <w:ilvl w:val="0"/>
+          <w:numId w:val="9"/>
+        </w:numPr>
+      </w:pPr>
+      <w:r>
+        <w:lastRenderedPageBreak/>
+        <w:t xml:space="preserve">Настройка управления. Позволяет заменить пульт управления своим устройством ввода и сохранить несколько таких </w:t>
+      </w:r>
+      <w:r>
+        <w:t>конфигураций клавиш. Также даёт возможность заменить несколько пультов управления одной клавиатурой.</w:t>
+      </w:r>
+    </w:p>
+    <w:p>
+      <w:pPr>
+        <w:pStyle w:val="a7"/>
+        <w:numPr>
+          <w:ilvl w:val="0"/>
+          <w:numId w:val="9"/>
+        </w:numPr>
+        <w:rPr>
+          <w:sz w:val="22"/>
+        </w:rPr>
+      </w:pPr>
+      <w:r>
+        <w:t>Настройка горячих клавиш для быстрого управления эмулятором. Например, быстрого сохранения (загрузки) состояния в слот, открытия окна выбора файлов и т.д.</w:t>
+      </w:r>
+    </w:p>
+    <w:p>
+      <w:r>
+        <w:t xml:space="preserve"> </w:t>
+      </w:r>
+      <w:r>
+        <w:t xml:space="preserve">В эмуляторе </w:t>
+      </w:r>
+      <w:r>
+        <w:t>«</w:t>
+      </w:r>
+      <w:r>
+        <w:rPr>
+          <w:lang w:val="en-US"/>
+        </w:rPr>
+        <w:t>FCE</w:t>
+      </w:r>
+      <w:r>
+        <w:t xml:space="preserve"> </w:t>
+      </w:r>
+      <w:r>
+        <w:rPr>
+          <w:lang w:val="en-US"/>
+        </w:rPr>
+        <w:t>Ultra</w:t>
+      </w:r>
+      <w:r>
+        <w:t>»</w:t>
+      </w:r>
+      <w:r>
+        <w:t xml:space="preserve"> присутствует также встроенный отладчик, позволяющий отслеживать состояние </w:t>
+      </w:r>
+      <w:r>
+        <w:t>процессора и просматривать содержимое памяти.</w:t>
+      </w:r>
+    </w:p>
+    <w:p>
+      <w:r>
+        <w:t xml:space="preserve">Среди эмуляторов консоли </w:t>
+      </w:r>
+      <w:r>
+        <w:rPr>
+          <w:lang w:val="en-US"/>
+        </w:rPr>
+        <w:t>Sega</w:t>
+      </w:r>
+      <w:r>
+        <w:t xml:space="preserve"> </w:t>
+      </w:r>
+      <w:r>
+        <w:rPr>
+          <w:lang w:val="en-US"/>
+        </w:rPr>
+        <w:t>Mega</w:t>
+      </w:r>
+      <w:r>
+        <w:t xml:space="preserve"> </w:t>
+      </w:r>
+      <w:r>
+        <w:rPr>
+          <w:lang w:val="en-US"/>
+        </w:rPr>
+        <w:t>Drive</w:t>
+      </w:r>
+      <w:r>
+        <w:t xml:space="preserve"> </w:t>
+      </w:r>
+      <w:r>
+        <w:t>выделяются «</w:t>
+      </w:r>
+      <w:proofErr w:type="spellStart"/>
+      <w:r>
+        <w:t>Gens</w:t>
+      </w:r>
+      <w:proofErr w:type="spellEnd"/>
+      <w:r>
+        <w:t>» и «</w:t>
+      </w:r>
+      <w:proofErr w:type="spellStart"/>
+      <w:r>
+        <w:t>Regen</w:t>
+      </w:r>
+      <w:proofErr w:type="spellEnd"/>
+      <w:r>
+        <w:t xml:space="preserve">». </w:t>
+      </w:r>
+      <w:r>
+        <w:t>Их</w:t>
+      </w:r>
+      <w:r>
+        <w:t xml:space="preserve"> основные и </w:t>
+      </w:r>
+      <w:r>
+        <w:t>дополнительные</w:t>
+      </w:r>
+      <w:r>
+        <w:t xml:space="preserve"> функции аналогичны</w:t>
+      </w:r>
+      <w:r>
+        <w:t xml:space="preserve"> функциям,</w:t>
+      </w:r>
+      <w:r>
+        <w:t xml:space="preserve"> рассмотренным ранее</w:t>
+      </w:r>
+      <w:r>
+        <w:t>,</w:t>
+      </w:r>
+      <w:r>
+        <w:t xml:space="preserve"> по причине</w:t>
+      </w:r>
+      <w:r>
+        <w:t xml:space="preserve"> того, что эмуляторы развивались вместе и пользователи, в основном, были</w:t>
+      </w:r>
+      <w:r>
+        <w:t xml:space="preserve"> те же</w:t>
+      </w:r>
+      <w:r>
+        <w:t xml:space="preserve">. </w:t>
+      </w:r>
+      <w:r>
+        <w:t>Отличия связаны только с особенностями эмулируемых систем.</w:t>
+      </w:r>
+    </w:p>
+    <w:p>
+      <w:r>
+        <w:t xml:space="preserve">Существует также несколько различных версий эмулятора </w:t>
+      </w:r>
+      <w:r>
+        <w:rPr>
+          <w:lang w:val="en-US"/>
+        </w:rPr>
+        <w:t>Regen</w:t>
+      </w:r>
+      <w:r>
+        <w:t xml:space="preserve">: </w:t>
+      </w:r>
+    </w:p>
+    <w:p>
+      <w:pPr>
+        <w:pStyle w:val="a7"/>
+        <w:numPr>
+          <w:ilvl w:val="0"/>
+          <w:numId w:val="10"/>
+        </w:numPr>
+      </w:pPr>
+      <w:r>
+        <w:t>быстрый и оптимизированный для игроков;</w:t>
+      </w:r>
+    </w:p>
+    <w:p>
+      <w:pPr>
+        <w:pStyle w:val="a7"/>
+        <w:numPr>
+          <w:ilvl w:val="0"/>
+          <w:numId w:val="10"/>
+        </w:numPr>
+      </w:pPr>
+      <w:r>
+        <w:t>медленный и тяжеловесный вариант с отладчиком для разработчиков и взломщиков.</w:t>
+      </w:r>
+    </w:p>
+    <w:p/>
+    <w:p>
+      <w:pPr>
+        <w:pStyle w:val="2"/>
+      </w:pPr>
+      <w:r>
+        <w:t>Описание основных функций приложения</w:t>
+      </w:r>
+    </w:p>
+    <w:p>
+      <w:r>
+        <w:t>Данное приложение эмулирует</w:t>
+      </w:r>
+      <w:r>
+        <w:t xml:space="preserve"> </w:t>
+      </w:r>
+      <w:r>
+        <w:t>работу</w:t>
+      </w:r>
+      <w:r>
+        <w:t xml:space="preserve"> игровых </w:t>
+      </w:r>
+      <w:r>
+        <w:t>консолей</w:t>
+      </w:r>
+      <w:r>
+        <w:t xml:space="preserve"> </w:t>
+      </w:r>
+      <w:proofErr w:type="spellStart"/>
+      <w:r>
+        <w:rPr>
+          <w:lang w:val="en-US"/>
+        </w:rPr>
+        <w:t>Dendy</w:t>
+      </w:r>
+      <w:proofErr w:type="spellEnd"/>
+      <w:r>
+        <w:t xml:space="preserve"> </w:t>
+      </w:r>
+      <w:r>
+        <w:t xml:space="preserve">и </w:t>
+      </w:r>
+      <w:r>
+        <w:rPr>
+          <w:lang w:val="en-US"/>
+        </w:rPr>
+        <w:t>Sega</w:t>
+      </w:r>
+      <w:r>
+        <w:t xml:space="preserve"> </w:t>
+      </w:r>
+      <w:r>
+        <w:rPr>
+          <w:lang w:val="en-US"/>
+        </w:rPr>
+        <w:t>Mega</w:t>
+      </w:r>
+      <w:r>
+        <w:t xml:space="preserve"> </w:t>
+      </w:r>
+      <w:r>
+        <w:rPr>
+          <w:lang w:val="en-US"/>
+        </w:rPr>
+        <w:t>Drive</w:t>
+      </w:r>
+      <w:r>
+        <w:t>.</w:t>
+      </w:r>
+      <w:r>
+        <w:t xml:space="preserve"> Аналоги довольно хороши, проверены временем и пользователями, поэтому было решено ориентироваться на них и взять только лучшее.</w:t>
+      </w:r>
+      <w:r>
+        <w:t xml:space="preserve"> </w:t>
+      </w:r>
+      <w:r>
+        <w:t>Основные функции, доступные в приложении:</w:t>
+      </w:r>
+    </w:p>
+    <w:p>
+      <w:pPr>
+        <w:pStyle w:val="a7"/>
+        <w:numPr>
+          <w:ilvl w:val="0"/>
+          <w:numId w:val="14"/>
+        </w:numPr>
+      </w:pPr>
+      <w:r>
+        <w:t xml:space="preserve">Эмуляция работы консолей </w:t>
+      </w:r>
+      <w:proofErr w:type="spellStart"/>
+      <w:r>
+        <w:rPr>
+          <w:lang w:val="en-US"/>
+        </w:rPr>
+        <w:t>Dendy</w:t>
+      </w:r>
+      <w:proofErr w:type="spellEnd"/>
+      <w:r>
+        <w:t xml:space="preserve"> </w:t>
+      </w:r>
+      <w:r>
+        <w:t xml:space="preserve">и </w:t>
+      </w:r>
+      <w:r>
+        <w:rPr>
+          <w:lang w:val="en-US"/>
+        </w:rPr>
+        <w:t>Sega</w:t>
+      </w:r>
+      <w:r>
+        <w:t xml:space="preserve"> </w:t>
+      </w:r>
+      <w:r>
+        <w:rPr>
+          <w:lang w:val="en-US"/>
+        </w:rPr>
+        <w:t>Mega</w:t>
+      </w:r>
+      <w:r>
+        <w:t xml:space="preserve"> </w:t>
+      </w:r>
+      <w:r>
+        <w:rPr>
+          <w:lang w:val="en-US"/>
+        </w:rPr>
+        <w:t>Drive</w:t>
+      </w:r>
+      <w:r>
+        <w:t>.</w:t>
+      </w:r>
+    </w:p>
+    <w:p>
+      <w:r>
+        <w:t>Основа проекта. Делится на две части вследствие эмуляции двух</w:t>
+      </w:r>
+      <w:r>
+        <w:t xml:space="preserve"> игровых</w:t>
+      </w:r>
+      <w:r>
+        <w:t xml:space="preserve"> консолей. </w:t>
+      </w:r>
+      <w:r>
+        <w:t>Включает в себя эмуляцию основных компонентов консолей и их основного взаимодействия.</w:t>
+      </w:r>
+    </w:p>
+    <w:p>
+      <w:pPr>
+        <w:pStyle w:val="a7"/>
+        <w:numPr>
+          <w:ilvl w:val="0"/>
+          <w:numId w:val="14"/>
+        </w:numPr>
+      </w:pPr>
+      <w:r>
+        <w:t>Загрузка игр</w:t>
+      </w:r>
+      <w:r>
+        <w:t xml:space="preserve"> для</w:t>
+      </w:r>
+      <w:r>
+        <w:t xml:space="preserve"> соответствующих консолей.</w:t>
+      </w:r>
+    </w:p>
+    <w:p>
+      <w:r>
+        <w:t>Появление диалогового окна для выбора файла, данные из которого будут загружены в память консоли. Без игры консоль, естественно, работает и область вывода остаётся пустой.</w:t>
+      </w:r>
+    </w:p>
+    <w:p/>
+    <w:p>
+      <w:pPr>
+        <w:pStyle w:val="a7"/>
+        <w:numPr>
+          <w:ilvl w:val="0"/>
+          <w:numId w:val="14"/>
+        </w:numPr>
+      </w:pPr>
+      <w:r>
+        <w:lastRenderedPageBreak/>
+        <w:t xml:space="preserve">Сохранение состояния консолей. </w:t>
+      </w:r>
+    </w:p>
+    <w:p>
+      <w:r>
+        <w:t>Запись в файл информации всех регистров процессора, видеопамяти для продолжения игры с необходимого места.</w:t>
+      </w:r>
+    </w:p>
+    <w:p>
+      <w:pPr>
+        <w:pStyle w:val="a7"/>
+        <w:numPr>
+          <w:ilvl w:val="0"/>
+          <w:numId w:val="14"/>
+        </w:numPr>
+      </w:pPr>
+      <w:r>
+        <w:t>Настройка разрешения.</w:t>
+      </w:r>
+    </w:p>
+    <w:p>
+      <w:r>
+        <w:t>Выбор размера отображаемой области для получения желаемой картинки.</w:t>
+      </w:r>
+    </w:p>
+    <w:p>
+      <w:pPr>
+        <w:pStyle w:val="a7"/>
+        <w:numPr>
+          <w:ilvl w:val="0"/>
+          <w:numId w:val="14"/>
+        </w:numPr>
+      </w:pPr>
+      <w:r>
+        <w:t>Настройка управления.</w:t>
+      </w:r>
+    </w:p>
+    <w:p>
+      <w:r>
+        <w:t>Задание соответствия клавиш пользовательского устройства ввода</w:t>
+      </w:r>
+      <w:r>
+        <w:t xml:space="preserve"> соответствующим</w:t>
+      </w:r>
+      <w:r>
+        <w:t xml:space="preserve"> кнопкам</w:t>
+      </w:r>
+      <w:r>
+        <w:t xml:space="preserve"> пульта управления приставки.</w:t>
+      </w:r>
+    </w:p>
+    <w:p>
+      <w:pPr>
+        <w:pStyle w:val="a7"/>
+        <w:numPr>
+          <w:ilvl w:val="0"/>
+          <w:numId w:val="14"/>
+        </w:numPr>
+      </w:pPr>
+      <w:r>
+        <w:t>Настройка горячих клавиш.</w:t>
+      </w:r>
+    </w:p>
+    <w:p>
+      <w:r>
+        <w:t>Задание пользователем удобных сочетаний клавиш для быстрого доступа к элементам программы.</w:t>
+      </w:r>
+    </w:p>
+    <w:p>
+      <w:pPr>
+        <w:pStyle w:val="a7"/>
+        <w:numPr>
+          <w:ilvl w:val="0"/>
+          <w:numId w:val="14"/>
+        </w:numPr>
+      </w:pPr>
+      <w:r>
+        <w:t xml:space="preserve">Возможность использовать встроенный отладчик для консоли </w:t>
+      </w:r>
+      <w:proofErr w:type="spellStart"/>
+      <w:r>
+        <w:rPr>
+          <w:lang w:val="en-US"/>
+        </w:rPr>
+        <w:t>Dendy</w:t>
+      </w:r>
+      <w:proofErr w:type="spellEnd"/>
+      <w:r>
+        <w:t>.</w:t>
+      </w:r>
+    </w:p>
+    <w:p>
+      <w:r>
+        <w:t>Будет полезно как при отладке самого эмулятора, так и при написании или взломе игр.</w:t>
+      </w:r>
+      <w:bookmarkStart w:id="6" w:name="_GoBack"/>
+      <w:bookmarkEnd w:id="6"/>
+    </w:p>
+    <w:p>
+      <w:r>
+        <w:t xml:space="preserve">Также приложение обладает возможностью для запуска как на ОС </w:t>
+      </w:r>
+      <w:r>
+        <w:rPr>
+          <w:lang w:val="en-US"/>
+        </w:rPr>
+        <w:t>Windows</w:t>
+      </w:r>
+      <w:r>
+        <w:t xml:space="preserve">, </w:t>
+      </w:r>
+      <w:r>
+        <w:t xml:space="preserve">так и на </w:t>
+      </w:r>
+      <w:r>
+        <w:rPr>
+          <w:lang w:val="en-US"/>
+        </w:rPr>
+        <w:t>Ubuntu</w:t>
+      </w:r>
+      <w:r>
+        <w:t xml:space="preserve">. </w:t>
+      </w:r>
+      <w:r>
         <w:br w:type="page"/>
       </w:r>
     </w:p>
     <w:p>
       <w:pPr>
-        <w:spacing w:line="240" w:lineRule="auto"/>
-        <w:ind w:firstLine="284"/>
-        <w:jc w:val="both"/>
-        <w:rPr>
-          <w:rFonts w:ascii="Times New Roman" w:hAnsi="Times New Roman" w:cs="Times New Roman"/>
-          <w:b/>
-          <w:sz w:val="28"/>
-        </w:rPr>
-      </w:pPr>
-      <w:r>
-        <w:rPr>
-          <w:rFonts w:ascii="Times New Roman" w:hAnsi="Times New Roman" w:cs="Times New Roman"/>
-          <w:b/>
-          <w:sz w:val="28"/>
+        <w:pStyle w:val="1"/>
+        <w:rPr>
+          <w:lang w:val="ru-RU"/>
+        </w:rPr>
+      </w:pPr>
+      <w:r>
+        <w:rPr>
+          <w:lang w:val="ru-RU"/>
         </w:rPr>
         <w:lastRenderedPageBreak/>
-        <w:t>ВВЕДЕНИЕ</w:t>
-      </w:r>
-    </w:p>
-    <w:p>
-      <w:pPr>
-        <w:pStyle w:val="ad"/>
-        <w:ind w:firstLine="284"/>
-      </w:pPr>
-      <w:r>
-        <w:t>Игровая приставка NES (</w:t>
-      </w:r>
-      <w:r>
-        <w:rPr>
-          <w:lang w:val="en-US"/>
-        </w:rPr>
-        <w:t>Nintendo</w:t>
+        <w:t>Структурное проектирование</w:t>
+      </w:r>
+    </w:p>
+    <w:p>
+      <w:pPr>
+        <w:pStyle w:val="2"/>
+      </w:pPr>
+      <w:r>
+        <w:t>Структурное описание состава ПО</w:t>
+      </w:r>
+    </w:p>
+    <w:p>
+      <w:r>
+        <w:t>Как видно из структурной схемы (приложение А), программа взаимодействует с пользователем посредством графического интерфейса, где присутствует область видео</w:t>
+      </w:r>
+      <w:r>
+        <w:t>выхода выбранной игровой консоли и область выбора настроек.</w:t>
+      </w:r>
+      <w:r>
+        <w:t xml:space="preserve"> Далее модуль, реализующий логику приложения, взаимодействует с модулями, которые непосредств</w:t>
+      </w:r>
+      <w:r>
+        <w:t>енно занимаются эмуляцией консолей.</w:t>
+      </w:r>
+    </w:p>
+    <w:p>
+      <w:r>
+        <w:t xml:space="preserve">Модуль, эмулирующий консоль </w:t>
+      </w:r>
+      <w:proofErr w:type="spellStart"/>
+      <w:r>
+        <w:rPr>
+          <w:lang w:val="en-US"/>
+        </w:rPr>
+        <w:t>Dendy</w:t>
+      </w:r>
+      <w:proofErr w:type="spellEnd"/>
+      <w:r>
+        <w:t xml:space="preserve">, </w:t>
+      </w:r>
+      <w:r>
+        <w:t xml:space="preserve">содержит встроенный отладчик, позволяющий отследить состояние процессора </w:t>
+      </w:r>
+      <w:r>
+        <w:t>6502</w:t>
+      </w:r>
+      <w:r>
+        <w:t xml:space="preserve"> и просмотреть содержимое памяти. Эмулятор 6502 </w:t>
+      </w:r>
+      <w:r>
+        <w:t>взаимодействует с модулем памяти, считывая из памяти инструкции и записывая данные, и с модулем видеопроцессора, который формирует таблицу данных для вывода на экран на основе содержимого памяти.</w:t>
+      </w:r>
+    </w:p>
+    <w:p>
+      <w:r>
+        <w:t xml:space="preserve">Модуль эмуляции консоли </w:t>
+      </w:r>
+      <w:r>
+        <w:rPr>
+          <w:lang w:val="en-US"/>
+        </w:rPr>
+        <w:t>Sega</w:t>
       </w:r>
       <w:r>
         <w:t xml:space="preserve"> </w:t>
@@ -740,7 +1614,7 @@
         <w:rPr>
           <w:lang w:val="en-US"/>
         </w:rPr>
-        <w:t>Entertainment</w:t>
+        <w:t>Mega</w:t>
       </w:r>
       <w:r>
         <w:t xml:space="preserve"> </w:t>
@@ -749,10 +1623,91 @@
         <w:rPr>
           <w:lang w:val="en-US"/>
         </w:rPr>
-        <w:t>System</w:t>
-      </w:r>
-      <w:r>
-        <w:t xml:space="preserve">), более известная в нашей стране под именем </w:t>
+        <w:t>Drive</w:t>
+      </w:r>
+      <w:r>
+        <w:t xml:space="preserve"> </w:t>
+      </w:r>
+      <w:r>
+        <w:t>объединяет модули, эмулирующие микропроцессор</w:t>
+      </w:r>
+      <w:r>
+        <w:t xml:space="preserve"> М68000</w:t>
+      </w:r>
+      <w:r>
+        <w:t xml:space="preserve"> с сопроцессором</w:t>
+      </w:r>
+      <w:r>
+        <w:t xml:space="preserve"> </w:t>
+      </w:r>
+      <w:r>
+        <w:rPr>
+          <w:lang w:val="en-US"/>
+        </w:rPr>
+        <w:t>Z</w:t>
+      </w:r>
+      <w:r>
+        <w:t>80</w:t>
+      </w:r>
+      <w:r>
+        <w:t xml:space="preserve">, видеопроцессор и </w:t>
+      </w:r>
+      <w:r>
+        <w:t>контроллер</w:t>
+      </w:r>
+      <w:r>
+        <w:t xml:space="preserve"> доступа к памяти. </w:t>
+      </w:r>
+      <w:r>
+        <w:t xml:space="preserve">М68000 и </w:t>
+      </w:r>
+      <w:r>
+        <w:rPr>
+          <w:lang w:val="en-US"/>
+        </w:rPr>
+        <w:t>Z</w:t>
+      </w:r>
+      <w:r>
+        <w:t xml:space="preserve">80 </w:t>
+      </w:r>
+      <w:r>
+        <w:t>работают с общей областью памяти, взаимодействие</w:t>
+      </w:r>
+      <w:r>
+        <w:t xml:space="preserve"> процессора</w:t>
+      </w:r>
+      <w:r>
+        <w:t xml:space="preserve"> </w:t>
+      </w:r>
+      <w:r>
+        <w:t xml:space="preserve">с областью видеопамяти доступно только через регистры видеопроцессора. </w:t>
+      </w:r>
+    </w:p>
+    <w:p>
+      <w:pPr>
+        <w:pStyle w:val="2"/>
+        <w:rPr>
+          <w:lang w:val="ru-RU"/>
+        </w:rPr>
+      </w:pPr>
+      <w:r>
+        <w:rPr>
+          <w:lang w:val="ru-RU"/>
+        </w:rPr>
+        <w:t>Описание деления проекта на отдельные модули</w:t>
+      </w:r>
+    </w:p>
+    <w:p>
+      <w:r>
+        <w:t xml:space="preserve">Модуль графического интерфейса пользователя позволяет видеть результат работы эмулятора и взаимодействовать с программой. За отображением и функционированием элементов стоит модуль логики приложения, </w:t>
+      </w:r>
+      <w:r>
+        <w:t xml:space="preserve">который также передаёт управление эмулятору одной из консолей и не позволяет переключиться на другую консоль во время работы первой. </w:t>
+      </w:r>
+    </w:p>
+    <w:p>
+      <w:r>
+        <w:t xml:space="preserve">Модуль эмулятора </w:t>
       </w:r>
       <w:proofErr w:type="spellStart"/>
       <w:r>
@@ -763,208 +1718,170 @@
       </w:r>
       <w:proofErr w:type="spellEnd"/>
       <w:r>
-        <w:t>, одной из первых появилась на российском рынке и познакомила тысячи людей с увлекательным миром компьютерных игр.</w:t>
-      </w:r>
-      <w:r>
         <w:t xml:space="preserve"> </w:t>
       </w:r>
       <w:r>
-        <w:t>Теперь технологии ушли далеко вперёд, консоли стали намного соверше</w:t>
-      </w:r>
-      <w:r>
-        <w:t xml:space="preserve">ннее и производительнее, что позволяет делать игры более реалистичными. </w:t>
-      </w:r>
-    </w:p>
-    <w:p>
-      <w:pPr>
-        <w:pStyle w:val="ad"/>
-        <w:ind w:firstLine="284"/>
-      </w:pPr>
-      <w:r>
-        <w:t>Уже довольно давно, п</w:t>
-      </w:r>
-      <w:r>
-        <w:t xml:space="preserve">римерно с середины 1990-х годов, домашние компьютеры обладают достаточной производительностью, чтобы </w:t>
-      </w:r>
-      <w:r>
-        <w:t>воспроизвести поведение первых поколений игровых систем с достаточной скоростью.</w:t>
+        <w:t>включает в себя:</w:t>
+      </w:r>
+    </w:p>
+    <w:p>
+      <w:pPr>
+        <w:pStyle w:val="a7"/>
+        <w:numPr>
+          <w:ilvl w:val="0"/>
+          <w:numId w:val="15"/>
+        </w:numPr>
+      </w:pPr>
+      <w:r>
+        <w:t>взаимодействие с памятью (запись и считывание данных</w:t>
+      </w:r>
+      <w:r>
+        <w:t>, поддержка 13 способов адресации</w:t>
+      </w:r>
+      <w:r>
+        <w:t>);</w:t>
+      </w:r>
+    </w:p>
+    <w:p>
+      <w:pPr>
+        <w:pStyle w:val="a7"/>
+        <w:numPr>
+          <w:ilvl w:val="0"/>
+          <w:numId w:val="15"/>
+        </w:numPr>
+      </w:pPr>
+      <w:r>
+        <w:t>видеопроцессор (</w:t>
+      </w:r>
+      <w:r>
+        <w:t xml:space="preserve">из </w:t>
+      </w:r>
+      <w:r>
+        <w:t xml:space="preserve">памяти считывает необходимые страницы с данными, </w:t>
+      </w:r>
+      <w:r>
+        <w:t>требуемыми</w:t>
+      </w:r>
+      <w:r>
+        <w:t xml:space="preserve"> для формирования изображения</w:t>
+      </w:r>
+      <w:r>
+        <w:t>);</w:t>
+      </w:r>
+    </w:p>
+    <w:p>
+      <w:pPr>
+        <w:pStyle w:val="a7"/>
+        <w:numPr>
+          <w:ilvl w:val="0"/>
+          <w:numId w:val="15"/>
+        </w:numPr>
+      </w:pPr>
+      <w:r>
+        <w:t xml:space="preserve">микропроцессор </w:t>
+      </w:r>
+      <w:r>
+        <w:t xml:space="preserve">6502 </w:t>
+      </w:r>
+      <w:r>
+        <w:t>(</w:t>
+      </w:r>
+      <w:r>
+        <w:t>взаимодействует с видеопроцессором посредством запроса на формирование и вывод изображения. С памятью процессор 6502 взаимодействует для считывания кодов команд и адресов хранения</w:t>
+      </w:r>
+      <w:r>
+        <w:t>/записи</w:t>
+      </w:r>
+      <w:r>
+        <w:t xml:space="preserve"> необходимых операндов</w:t>
+      </w:r>
+      <w:r>
+        <w:t>).</w:t>
+      </w:r>
+    </w:p>
+    <w:p>
+      <w:r>
+        <w:lastRenderedPageBreak/>
+        <w:t xml:space="preserve">Модуль эмулятора </w:t>
+      </w:r>
+      <w:r>
+        <w:rPr>
+          <w:lang w:val="en-US"/>
+        </w:rPr>
+        <w:t>Sega</w:t>
       </w:r>
       <w:r>
         <w:t xml:space="preserve"> </w:t>
       </w:r>
       <w:r>
-        <w:t>Это стало отправной точкой появления и распространения первых созданных пользователями некоммерческих эмуляторов. Данные программы зачастую были неполными, лишь частично эмулировали исходную систему, а также содержали значительное количество багов.</w:t>
-      </w:r>
-      <w:r>
-        <w:t xml:space="preserve"> Это случалось потому, что производители не распространяли необходимую для эмуляции информацию. Сейчас эта информация находится в свободном доступе, что позволяет довольно точно эмулировать необходимую систему. </w:t>
-      </w:r>
-    </w:p>
-    <w:p>
-      <w:pPr>
-        <w:pStyle w:val="ad"/>
-        <w:ind w:firstLine="284"/>
-      </w:pPr>
-      <w:r>
-        <w:t>На данный момент существует множество различных эмуляторов</w:t>
-      </w:r>
-      <w:r>
-        <w:t xml:space="preserve"> игров</w:t>
-      </w:r>
-      <w:r>
-        <w:t>ой консоли</w:t>
+        <w:rPr>
+          <w:lang w:val="en-US"/>
+        </w:rPr>
+        <w:t>Mega</w:t>
       </w:r>
       <w:r>
         <w:t xml:space="preserve"> </w:t>
       </w:r>
-      <w:proofErr w:type="spellStart"/>
-      <w:r>
-        <w:rPr>
-          <w:lang w:val="en-US"/>
-        </w:rPr>
-        <w:t>Dendy</w:t>
-      </w:r>
-      <w:proofErr w:type="spellEnd"/>
+      <w:r>
+        <w:rPr>
+          <w:lang w:val="en-US"/>
+        </w:rPr>
+        <w:t>Drive</w:t>
+      </w:r>
+      <w:r>
+        <w:t xml:space="preserve"> </w:t>
+      </w:r>
+      <w:r>
+        <w:t>включает в себя:</w:t>
+      </w:r>
+    </w:p>
+    <w:p>
+      <w:pPr>
+        <w:pStyle w:val="a7"/>
+        <w:numPr>
+          <w:ilvl w:val="0"/>
+          <w:numId w:val="16"/>
+        </w:numPr>
+      </w:pPr>
+      <w:r>
+        <w:t>видеопроцессор (из памяти получает значения знакогенератора, двух экранных страниц, изображение окна, информацию о горизонтальной прокрутке и информацию о спрайтах, обрабатывает их и формирует изображение);</w:t>
+      </w:r>
+    </w:p>
+    <w:p>
+      <w:pPr>
+        <w:pStyle w:val="a7"/>
+        <w:numPr>
+          <w:ilvl w:val="0"/>
+          <w:numId w:val="16"/>
+        </w:numPr>
+      </w:pPr>
+      <w:r>
+        <w:t>память (запись и считывание данных);</w:t>
+      </w:r>
+    </w:p>
+    <w:p>
+      <w:pPr>
+        <w:pStyle w:val="a7"/>
+        <w:numPr>
+          <w:ilvl w:val="0"/>
+          <w:numId w:val="16"/>
+        </w:numPr>
+      </w:pPr>
+      <w:r>
+        <w:t>микропроцессор М68000</w:t>
+      </w:r>
+      <w:r>
+        <w:t xml:space="preserve"> (взаимодействует с памятью для считывания кодов команд и </w:t>
+      </w:r>
+      <w:r>
+        <w:t>адресов хранения/записи необходимых операндов</w:t>
+      </w:r>
+      <w:r>
+        <w:t>)</w:t>
+      </w:r>
       <w:r>
         <w:t>.</w:t>
       </w:r>
-      <w:r>
-        <w:t xml:space="preserve"> </w:t>
-      </w:r>
-      <w:r>
-        <w:t xml:space="preserve">Но развивается и поддерживается только небольшое их число. </w:t>
-      </w:r>
-      <w:r>
-        <w:t xml:space="preserve">Среди них </w:t>
-      </w:r>
-      <w:r>
-        <w:rPr>
-          <w:lang w:val="en-US"/>
-        </w:rPr>
-        <w:t>FCE</w:t>
-      </w:r>
-      <w:r>
-        <w:t xml:space="preserve"> </w:t>
-      </w:r>
-      <w:r>
-        <w:rPr>
-          <w:lang w:val="en-US"/>
-        </w:rPr>
-        <w:t>Ultra</w:t>
-      </w:r>
-      <w:r>
-        <w:t xml:space="preserve">, </w:t>
-      </w:r>
-      <w:proofErr w:type="spellStart"/>
-      <w:r>
-        <w:rPr>
-          <w:lang w:val="en-US"/>
-        </w:rPr>
-        <w:t>VirtualNES</w:t>
-      </w:r>
-      <w:proofErr w:type="spellEnd"/>
-      <w:r>
-        <w:t xml:space="preserve">, </w:t>
-      </w:r>
-      <w:proofErr w:type="spellStart"/>
-      <w:r>
-        <w:rPr>
-          <w:lang w:val="en-US"/>
-        </w:rPr>
-        <w:t>FakeNES</w:t>
-      </w:r>
-      <w:proofErr w:type="spellEnd"/>
-      <w:r>
-        <w:rPr>
-          <w:lang w:val="en-US"/>
-        </w:rPr>
-        <w:t xml:space="preserve"> </w:t>
-      </w:r>
-      <w:r>
-        <w:t xml:space="preserve">и другие. </w:t>
-      </w:r>
-    </w:p>
-    <w:p>
-      <w:pPr>
-        <w:pStyle w:val="ad"/>
-        <w:ind w:firstLine="284"/>
-      </w:pPr>
-      <w:r>
-        <w:t xml:space="preserve">Конкурентом консолей </w:t>
-      </w:r>
-      <w:r>
-        <w:rPr>
-          <w:lang w:val="en-US"/>
-        </w:rPr>
-        <w:t>NES</w:t>
-      </w:r>
-      <w:r>
-        <w:t xml:space="preserve"> </w:t>
-      </w:r>
-      <w:r>
-        <w:t xml:space="preserve">были </w:t>
-      </w:r>
-      <w:r>
-        <w:rPr>
-          <w:lang w:val="en-US"/>
-        </w:rPr>
-        <w:t>Sega</w:t>
-      </w:r>
-      <w:r>
-        <w:t xml:space="preserve"> </w:t>
-      </w:r>
-      <w:r>
-        <w:rPr>
-          <w:lang w:val="en-US"/>
-        </w:rPr>
-        <w:t>Mega</w:t>
-      </w:r>
-      <w:r>
-        <w:t xml:space="preserve"> </w:t>
-      </w:r>
-      <w:r>
-        <w:rPr>
-          <w:lang w:val="en-US"/>
-        </w:rPr>
-        <w:t>Drive</w:t>
-      </w:r>
-      <w:r>
-        <w:t xml:space="preserve">, которые также </w:t>
-      </w:r>
-      <w:r>
-        <w:t xml:space="preserve">покорили множество игроков. Одним из лучших эмуляторов данной системы является </w:t>
-      </w:r>
-      <w:r>
-        <w:rPr>
-          <w:lang w:val="en-US"/>
-        </w:rPr>
-        <w:t>Gens</w:t>
-      </w:r>
-      <w:r>
-        <w:t>.</w:t>
-      </w:r>
-    </w:p>
-    <w:p>
-      <w:pPr>
-        <w:pStyle w:val="ad"/>
-        <w:ind w:firstLine="284"/>
-      </w:pPr>
-      <w:r>
-        <w:t xml:space="preserve">Целью данного курсового проекта является создание </w:t>
-      </w:r>
-      <w:r>
-        <w:t xml:space="preserve">программы, эмулирующей обе игровые системы, имеющей простой, удобный интерфейс и максимально понятный набор настроек. </w:t>
-      </w:r>
-    </w:p>
-    <w:p>
-      <w:pPr>
-        <w:pStyle w:val="ad"/>
-        <w:ind w:firstLine="284"/>
-      </w:pPr>
-      <w:r>
-        <w:t>В качестве дополнительного функционала планируется обработка и воспроизведение звука и возможность сохранения.</w:t>
-      </w:r>
-      <w:bookmarkStart w:id="0" w:name="_GoBack"/>
-      <w:bookmarkEnd w:id="0"/>
     </w:p>
     <w:sectPr>
       <w:headerReference w:type="default" r:id="rId8"/>
@@ -985,9 +1902,6 @@
 <w:endnotes xmlns:wpc="http://schemas.microsoft.com/office/word/2010/wordprocessingCanvas" xmlns:mc="http://schemas.openxmlformats.org/markup-compatibility/2006" xmlns:o="urn:schemas-microsoft-com:office:office" xmlns:r="http://schemas.openxmlformats.org/officeDocument/2006/relationships" xmlns:m="http://schemas.openxmlformats.org/officeDocument/2006/math" xmlns:v="urn:schemas-microsoft-com:vml" xmlns:wp14="http://schemas.microsoft.com/office/word/2010/wordprocessingDrawing" xmlns:wp="http://schemas.openxmlformats.org/drawingml/2006/wordprocessingDrawing" xmlns:w10="urn:schemas-microsoft-com:office:word" xmlns:w="http://schemas.openxmlformats.org/wordprocessingml/2006/main" xmlns:w14="http://schemas.microsoft.com/office/word/2010/wordml" xmlns:w15="http://schemas.microsoft.com/office/word/2012/wordml" xmlns:wpg="http://schemas.microsoft.com/office/word/2010/wordprocessingGroup" xmlns:wpi="http://schemas.microsoft.com/office/word/2010/wordprocessingInk" xmlns:wne="http://schemas.microsoft.com/office/word/2006/wordml" xmlns:wps="http://schemas.microsoft.com/office/word/2010/wordprocessingShape" mc:Ignorable="w14 w15 wp14">
   <w:endnote w:type="separator" w:id="-1">
     <w:p>
-      <w:pPr>
-        <w:spacing w:after="0" w:line="240" w:lineRule="auto"/>
-      </w:pPr>
       <w:r>
         <w:separator/>
       </w:r>
@@ -995,9 +1909,6 @@
   </w:endnote>
   <w:endnote w:type="continuationSeparator" w:id="0">
     <w:p>
-      <w:pPr>
-        <w:spacing w:after="0" w:line="240" w:lineRule="auto"/>
-      </w:pPr>
       <w:r>
         <w:continuationSeparator/>
       </w:r>
@@ -1010,13 +1921,12 @@
 <w:ftr xmlns:wpc="http://schemas.microsoft.com/office/word/2010/wordprocessingCanvas" xmlns:mc="http://schemas.openxmlformats.org/markup-compatibility/2006" xmlns:o="urn:schemas-microsoft-com:office:office" xmlns:r="http://schemas.openxmlformats.org/officeDocument/2006/relationships" xmlns:m="http://schemas.openxmlformats.org/officeDocument/2006/math" xmlns:v="urn:schemas-microsoft-com:vml" xmlns:wp14="http://schemas.microsoft.com/office/word/2010/wordprocessingDrawing" xmlns:wp="http://schemas.openxmlformats.org/drawingml/2006/wordprocessingDrawing" xmlns:w10="urn:schemas-microsoft-com:office:word" xmlns:w="http://schemas.openxmlformats.org/wordprocessingml/2006/main" xmlns:w14="http://schemas.microsoft.com/office/word/2010/wordml" xmlns:w15="http://schemas.microsoft.com/office/word/2012/wordml" xmlns:wpg="http://schemas.microsoft.com/office/word/2010/wordprocessingGroup" xmlns:wpi="http://schemas.microsoft.com/office/word/2010/wordprocessingInk" xmlns:wne="http://schemas.microsoft.com/office/word/2006/wordml" xmlns:wps="http://schemas.microsoft.com/office/word/2010/wordprocessingShape" mc:Ignorable="w14 w15 wp14">
   <w:sdt>
     <w:sdtPr>
-      <w:id w:val="-1462184653"/>
+      <w:id w:val="802272632"/>
       <w:docPartObj>
         <w:docPartGallery w:val="Page Numbers (Bottom of Page)"/>
         <w:docPartUnique/>
       </w:docPartObj>
     </w:sdtPr>
-    <w:sdtEndPr/>
     <w:sdtContent>
       <w:p>
         <w:pPr>
@@ -1036,7 +1946,7 @@
           <w:rPr>
             <w:noProof/>
           </w:rPr>
-          <w:t>2</w:t>
+          <w:t>7</w:t>
         </w:r>
         <w:r>
           <w:fldChar w:fldCharType="end"/>
@@ -1057,7 +1967,6 @@
   <w:p>
     <w:pPr>
       <w:pStyle w:val="a5"/>
-      <w:jc w:val="right"/>
     </w:pPr>
   </w:p>
   <w:p>
@@ -1072,9 +1981,6 @@
 <w:footnotes xmlns:wpc="http://schemas.microsoft.com/office/word/2010/wordprocessingCanvas" xmlns:mc="http://schemas.openxmlformats.org/markup-compatibility/2006" xmlns:o="urn:schemas-microsoft-com:office:office" xmlns:r="http://schemas.openxmlformats.org/officeDocument/2006/relationships" xmlns:m="http://schemas.openxmlformats.org/officeDocument/2006/math" xmlns:v="urn:schemas-microsoft-com:vml" xmlns:wp14="http://schemas.microsoft.com/office/word/2010/wordprocessingDrawing" xmlns:wp="http://schemas.openxmlformats.org/drawingml/2006/wordprocessingDrawing" xmlns:w10="urn:schemas-microsoft-com:office:word" xmlns:w="http://schemas.openxmlformats.org/wordprocessingml/2006/main" xmlns:w14="http://schemas.microsoft.com/office/word/2010/wordml" xmlns:w15="http://schemas.microsoft.com/office/word/2012/wordml" xmlns:wpg="http://schemas.microsoft.com/office/word/2010/wordprocessingGroup" xmlns:wpi="http://schemas.microsoft.com/office/word/2010/wordprocessingInk" xmlns:wne="http://schemas.microsoft.com/office/word/2006/wordml" xmlns:wps="http://schemas.microsoft.com/office/word/2010/wordprocessingShape" mc:Ignorable="w14 w15 wp14">
   <w:footnote w:type="separator" w:id="-1">
     <w:p>
-      <w:pPr>
-        <w:spacing w:after="0" w:line="240" w:lineRule="auto"/>
-      </w:pPr>
       <w:r>
         <w:separator/>
       </w:r>
@@ -1082,9 +1988,6 @@
   </w:footnote>
   <w:footnote w:type="continuationSeparator" w:id="0">
     <w:p>
-      <w:pPr>
-        <w:spacing w:after="0" w:line="240" w:lineRule="auto"/>
-      </w:pPr>
       <w:r>
         <w:continuationSeparator/>
       </w:r>
@@ -1111,6 +2014,92 @@
 <file path=word/numbering.xml><?xml version="1.0" encoding="utf-8"?>
 <w:numbering xmlns:wpc="http://schemas.microsoft.com/office/word/2010/wordprocessingCanvas" xmlns:mc="http://schemas.openxmlformats.org/markup-compatibility/2006" xmlns:o="urn:schemas-microsoft-com:office:office" xmlns:r="http://schemas.openxmlformats.org/officeDocument/2006/relationships" xmlns:m="http://schemas.openxmlformats.org/officeDocument/2006/math" xmlns:v="urn:schemas-microsoft-com:vml" xmlns:wp14="http://schemas.microsoft.com/office/word/2010/wordprocessingDrawing" xmlns:wp="http://schemas.openxmlformats.org/drawingml/2006/wordprocessingDrawing" xmlns:w10="urn:schemas-microsoft-com:office:word" xmlns:w="http://schemas.openxmlformats.org/wordprocessingml/2006/main" xmlns:w14="http://schemas.microsoft.com/office/word/2010/wordml" xmlns:w15="http://schemas.microsoft.com/office/word/2012/wordml" xmlns:wpg="http://schemas.microsoft.com/office/word/2010/wordprocessingGroup" xmlns:wpi="http://schemas.microsoft.com/office/word/2010/wordprocessingInk" xmlns:wne="http://schemas.microsoft.com/office/word/2006/wordml" xmlns:wps="http://schemas.microsoft.com/office/word/2010/wordprocessingShape" mc:Ignorable="w14 w15 wp14">
   <w:abstractNum w:abstractNumId="0">
+    <w:nsid w:val="04222AF0"/>
+    <w:multiLevelType w:val="hybridMultilevel"/>
+    <w:tmpl w:val="077210E0"/>
+    <w:lvl w:ilvl="0" w:tplc="04190011">
+      <w:start w:val="1"/>
+      <w:numFmt w:val="decimal"/>
+      <w:lvlText w:val="%1)"/>
+      <w:lvlJc w:val="left"/>
+      <w:pPr>
+        <w:ind w:left="1288" w:hanging="360"/>
+      </w:pPr>
+    </w:lvl>
+    <w:lvl w:ilvl="1" w:tplc="04190019" w:tentative="1">
+      <w:start w:val="1"/>
+      <w:numFmt w:val="lowerLetter"/>
+      <w:lvlText w:val="%2."/>
+      <w:lvlJc w:val="left"/>
+      <w:pPr>
+        <w:ind w:left="1724" w:hanging="360"/>
+      </w:pPr>
+    </w:lvl>
+    <w:lvl w:ilvl="2" w:tplc="0419001B" w:tentative="1">
+      <w:start w:val="1"/>
+      <w:numFmt w:val="lowerRoman"/>
+      <w:lvlText w:val="%3."/>
+      <w:lvlJc w:val="right"/>
+      <w:pPr>
+        <w:ind w:left="2444" w:hanging="180"/>
+      </w:pPr>
+    </w:lvl>
+    <w:lvl w:ilvl="3" w:tplc="0419000F" w:tentative="1">
+      <w:start w:val="1"/>
+      <w:numFmt w:val="decimal"/>
+      <w:lvlText w:val="%4."/>
+      <w:lvlJc w:val="left"/>
+      <w:pPr>
+        <w:ind w:left="3164" w:hanging="360"/>
+      </w:pPr>
+    </w:lvl>
+    <w:lvl w:ilvl="4" w:tplc="04190019" w:tentative="1">
+      <w:start w:val="1"/>
+      <w:numFmt w:val="lowerLetter"/>
+      <w:lvlText w:val="%5."/>
+      <w:lvlJc w:val="left"/>
+      <w:pPr>
+        <w:ind w:left="3884" w:hanging="360"/>
+      </w:pPr>
+    </w:lvl>
+    <w:lvl w:ilvl="5" w:tplc="0419001B" w:tentative="1">
+      <w:start w:val="1"/>
+      <w:numFmt w:val="lowerRoman"/>
+      <w:lvlText w:val="%6."/>
+      <w:lvlJc w:val="right"/>
+      <w:pPr>
+        <w:ind w:left="4604" w:hanging="180"/>
+      </w:pPr>
+    </w:lvl>
+    <w:lvl w:ilvl="6" w:tplc="0419000F" w:tentative="1">
+      <w:start w:val="1"/>
+      <w:numFmt w:val="decimal"/>
+      <w:lvlText w:val="%7."/>
+      <w:lvlJc w:val="left"/>
+      <w:pPr>
+        <w:ind w:left="5324" w:hanging="360"/>
+      </w:pPr>
+    </w:lvl>
+    <w:lvl w:ilvl="7" w:tplc="04190019" w:tentative="1">
+      <w:start w:val="1"/>
+      <w:numFmt w:val="lowerLetter"/>
+      <w:lvlText w:val="%8."/>
+      <w:lvlJc w:val="left"/>
+      <w:pPr>
+        <w:ind w:left="6044" w:hanging="360"/>
+      </w:pPr>
+    </w:lvl>
+    <w:lvl w:ilvl="8" w:tplc="0419001B" w:tentative="1">
+      <w:start w:val="1"/>
+      <w:numFmt w:val="lowerRoman"/>
+      <w:lvlText w:val="%9."/>
+      <w:lvlJc w:val="right"/>
+      <w:pPr>
+        <w:ind w:left="6764" w:hanging="180"/>
+      </w:pPr>
+    </w:lvl>
+  </w:abstractNum>
+  <w:abstractNum w:abstractNumId="1">
     <w:nsid w:val="09897D61"/>
     <w:multiLevelType w:val="hybridMultilevel"/>
     <w:tmpl w:val="866A29DE"/>
@@ -1223,7 +2212,233 @@
       </w:rPr>
     </w:lvl>
   </w:abstractNum>
-  <w:abstractNum w:abstractNumId="1">
+  <w:abstractNum w:abstractNumId="2">
+    <w:nsid w:val="105248CD"/>
+    <w:multiLevelType w:val="hybridMultilevel"/>
+    <w:tmpl w:val="50B6B352"/>
+    <w:lvl w:ilvl="0" w:tplc="66FAEC48">
+      <w:start w:val="1"/>
+      <w:numFmt w:val="bullet"/>
+      <w:lvlText w:val="-"/>
+      <w:lvlJc w:val="left"/>
+      <w:pPr>
+        <w:ind w:left="1004" w:hanging="360"/>
+      </w:pPr>
+      <w:rPr>
+        <w:rFonts w:ascii="Times New Roman" w:hAnsi="Times New Roman" w:cs="Times New Roman" w:hint="default"/>
+      </w:rPr>
+    </w:lvl>
+    <w:lvl w:ilvl="1" w:tplc="04190003" w:tentative="1">
+      <w:start w:val="1"/>
+      <w:numFmt w:val="bullet"/>
+      <w:lvlText w:val="o"/>
+      <w:lvlJc w:val="left"/>
+      <w:pPr>
+        <w:ind w:left="1724" w:hanging="360"/>
+      </w:pPr>
+      <w:rPr>
+        <w:rFonts w:ascii="Courier New" w:hAnsi="Courier New" w:cs="Courier New" w:hint="default"/>
+      </w:rPr>
+    </w:lvl>
+    <w:lvl w:ilvl="2" w:tplc="04190005" w:tentative="1">
+      <w:start w:val="1"/>
+      <w:numFmt w:val="bullet"/>
+      <w:lvlText w:val=""/>
+      <w:lvlJc w:val="left"/>
+      <w:pPr>
+        <w:ind w:left="2444" w:hanging="360"/>
+      </w:pPr>
+      <w:rPr>
+        <w:rFonts w:ascii="Wingdings" w:hAnsi="Wingdings" w:hint="default"/>
+      </w:rPr>
+    </w:lvl>
+    <w:lvl w:ilvl="3" w:tplc="04190001" w:tentative="1">
+      <w:start w:val="1"/>
+      <w:numFmt w:val="bullet"/>
+      <w:lvlText w:val=""/>
+      <w:lvlJc w:val="left"/>
+      <w:pPr>
+        <w:ind w:left="3164" w:hanging="360"/>
+      </w:pPr>
+      <w:rPr>
+        <w:rFonts w:ascii="Symbol" w:hAnsi="Symbol" w:hint="default"/>
+      </w:rPr>
+    </w:lvl>
+    <w:lvl w:ilvl="4" w:tplc="04190003" w:tentative="1">
+      <w:start w:val="1"/>
+      <w:numFmt w:val="bullet"/>
+      <w:lvlText w:val="o"/>
+      <w:lvlJc w:val="left"/>
+      <w:pPr>
+        <w:ind w:left="3884" w:hanging="360"/>
+      </w:pPr>
+      <w:rPr>
+        <w:rFonts w:ascii="Courier New" w:hAnsi="Courier New" w:cs="Courier New" w:hint="default"/>
+      </w:rPr>
+    </w:lvl>
+    <w:lvl w:ilvl="5" w:tplc="04190005" w:tentative="1">
+      <w:start w:val="1"/>
+      <w:numFmt w:val="bullet"/>
+      <w:lvlText w:val=""/>
+      <w:lvlJc w:val="left"/>
+      <w:pPr>
+        <w:ind w:left="4604" w:hanging="360"/>
+      </w:pPr>
+      <w:rPr>
+        <w:rFonts w:ascii="Wingdings" w:hAnsi="Wingdings" w:hint="default"/>
+      </w:rPr>
+    </w:lvl>
+    <w:lvl w:ilvl="6" w:tplc="04190001" w:tentative="1">
+      <w:start w:val="1"/>
+      <w:numFmt w:val="bullet"/>
+      <w:lvlText w:val=""/>
+      <w:lvlJc w:val="left"/>
+      <w:pPr>
+        <w:ind w:left="5324" w:hanging="360"/>
+      </w:pPr>
+      <w:rPr>
+        <w:rFonts w:ascii="Symbol" w:hAnsi="Symbol" w:hint="default"/>
+      </w:rPr>
+    </w:lvl>
+    <w:lvl w:ilvl="7" w:tplc="04190003" w:tentative="1">
+      <w:start w:val="1"/>
+      <w:numFmt w:val="bullet"/>
+      <w:lvlText w:val="o"/>
+      <w:lvlJc w:val="left"/>
+      <w:pPr>
+        <w:ind w:left="6044" w:hanging="360"/>
+      </w:pPr>
+      <w:rPr>
+        <w:rFonts w:ascii="Courier New" w:hAnsi="Courier New" w:cs="Courier New" w:hint="default"/>
+      </w:rPr>
+    </w:lvl>
+    <w:lvl w:ilvl="8" w:tplc="04190005" w:tentative="1">
+      <w:start w:val="1"/>
+      <w:numFmt w:val="bullet"/>
+      <w:lvlText w:val=""/>
+      <w:lvlJc w:val="left"/>
+      <w:pPr>
+        <w:ind w:left="6764" w:hanging="360"/>
+      </w:pPr>
+      <w:rPr>
+        <w:rFonts w:ascii="Wingdings" w:hAnsi="Wingdings" w:hint="default"/>
+      </w:rPr>
+    </w:lvl>
+  </w:abstractNum>
+  <w:abstractNum w:abstractNumId="3">
+    <w:nsid w:val="12D23B92"/>
+    <w:multiLevelType w:val="hybridMultilevel"/>
+    <w:tmpl w:val="22DC944E"/>
+    <w:lvl w:ilvl="0" w:tplc="66FAEC48">
+      <w:start w:val="1"/>
+      <w:numFmt w:val="bullet"/>
+      <w:lvlText w:val="-"/>
+      <w:lvlJc w:val="left"/>
+      <w:pPr>
+        <w:ind w:left="1004" w:hanging="360"/>
+      </w:pPr>
+      <w:rPr>
+        <w:rFonts w:ascii="Times New Roman" w:hAnsi="Times New Roman" w:cs="Times New Roman" w:hint="default"/>
+      </w:rPr>
+    </w:lvl>
+    <w:lvl w:ilvl="1" w:tplc="04190003" w:tentative="1">
+      <w:start w:val="1"/>
+      <w:numFmt w:val="bullet"/>
+      <w:lvlText w:val="o"/>
+      <w:lvlJc w:val="left"/>
+      <w:pPr>
+        <w:ind w:left="1724" w:hanging="360"/>
+      </w:pPr>
+      <w:rPr>
+        <w:rFonts w:ascii="Courier New" w:hAnsi="Courier New" w:cs="Courier New" w:hint="default"/>
+      </w:rPr>
+    </w:lvl>
+    <w:lvl w:ilvl="2" w:tplc="04190005" w:tentative="1">
+      <w:start w:val="1"/>
+      <w:numFmt w:val="bullet"/>
+      <w:lvlText w:val=""/>
+      <w:lvlJc w:val="left"/>
+      <w:pPr>
+        <w:ind w:left="2444" w:hanging="360"/>
+      </w:pPr>
+      <w:rPr>
+        <w:rFonts w:ascii="Wingdings" w:hAnsi="Wingdings" w:hint="default"/>
+      </w:rPr>
+    </w:lvl>
+    <w:lvl w:ilvl="3" w:tplc="04190001" w:tentative="1">
+      <w:start w:val="1"/>
+      <w:numFmt w:val="bullet"/>
+      <w:lvlText w:val=""/>
+      <w:lvlJc w:val="left"/>
+      <w:pPr>
+        <w:ind w:left="3164" w:hanging="360"/>
+      </w:pPr>
+      <w:rPr>
+        <w:rFonts w:ascii="Symbol" w:hAnsi="Symbol" w:hint="default"/>
+      </w:rPr>
+    </w:lvl>
+    <w:lvl w:ilvl="4" w:tplc="04190003" w:tentative="1">
+      <w:start w:val="1"/>
+      <w:numFmt w:val="bullet"/>
+      <w:lvlText w:val="o"/>
+      <w:lvlJc w:val="left"/>
+      <w:pPr>
+        <w:ind w:left="3884" w:hanging="360"/>
+      </w:pPr>
+      <w:rPr>
+        <w:rFonts w:ascii="Courier New" w:hAnsi="Courier New" w:cs="Courier New" w:hint="default"/>
+      </w:rPr>
+    </w:lvl>
+    <w:lvl w:ilvl="5" w:tplc="04190005" w:tentative="1">
+      <w:start w:val="1"/>
+      <w:numFmt w:val="bullet"/>
+      <w:lvlText w:val=""/>
+      <w:lvlJc w:val="left"/>
+      <w:pPr>
+        <w:ind w:left="4604" w:hanging="360"/>
+      </w:pPr>
+      <w:rPr>
+        <w:rFonts w:ascii="Wingdings" w:hAnsi="Wingdings" w:hint="default"/>
+      </w:rPr>
+    </w:lvl>
+    <w:lvl w:ilvl="6" w:tplc="04190001" w:tentative="1">
+      <w:start w:val="1"/>
+      <w:numFmt w:val="bullet"/>
+      <w:lvlText w:val=""/>
+      <w:lvlJc w:val="left"/>
+      <w:pPr>
+        <w:ind w:left="5324" w:hanging="360"/>
+      </w:pPr>
+      <w:rPr>
+        <w:rFonts w:ascii="Symbol" w:hAnsi="Symbol" w:hint="default"/>
+      </w:rPr>
+    </w:lvl>
+    <w:lvl w:ilvl="7" w:tplc="04190003" w:tentative="1">
+      <w:start w:val="1"/>
+      <w:numFmt w:val="bullet"/>
+      <w:lvlText w:val="o"/>
+      <w:lvlJc w:val="left"/>
+      <w:pPr>
+        <w:ind w:left="6044" w:hanging="360"/>
+      </w:pPr>
+      <w:rPr>
+        <w:rFonts w:ascii="Courier New" w:hAnsi="Courier New" w:cs="Courier New" w:hint="default"/>
+      </w:rPr>
+    </w:lvl>
+    <w:lvl w:ilvl="8" w:tplc="04190005" w:tentative="1">
+      <w:start w:val="1"/>
+      <w:numFmt w:val="bullet"/>
+      <w:lvlText w:val=""/>
+      <w:lvlJc w:val="left"/>
+      <w:pPr>
+        <w:ind w:left="6764" w:hanging="360"/>
+      </w:pPr>
+      <w:rPr>
+        <w:rFonts w:ascii="Wingdings" w:hAnsi="Wingdings" w:hint="default"/>
+      </w:rPr>
+    </w:lvl>
+  </w:abstractNum>
+  <w:abstractNum w:abstractNumId="4">
     <w:nsid w:val="12DF3B75"/>
     <w:multiLevelType w:val="hybridMultilevel"/>
     <w:tmpl w:val="5304265C"/>
@@ -1336,7 +2551,7 @@
       </w:rPr>
     </w:lvl>
   </w:abstractNum>
-  <w:abstractNum w:abstractNumId="2">
+  <w:abstractNum w:abstractNumId="5">
     <w:nsid w:val="16AB5ADD"/>
     <w:multiLevelType w:val="hybridMultilevel"/>
     <w:tmpl w:val="2DD6DF8C"/>
@@ -1449,7 +2664,206 @@
       </w:rPr>
     </w:lvl>
   </w:abstractNum>
-  <w:abstractNum w:abstractNumId="3">
+  <w:abstractNum w:abstractNumId="6">
+    <w:nsid w:val="18B93335"/>
+    <w:multiLevelType w:val="hybridMultilevel"/>
+    <w:tmpl w:val="5FD611E6"/>
+    <w:lvl w:ilvl="0" w:tplc="66FAEC48">
+      <w:start w:val="1"/>
+      <w:numFmt w:val="bullet"/>
+      <w:lvlText w:val="-"/>
+      <w:lvlJc w:val="left"/>
+      <w:pPr>
+        <w:ind w:left="1004" w:hanging="360"/>
+      </w:pPr>
+      <w:rPr>
+        <w:rFonts w:ascii="Times New Roman" w:hAnsi="Times New Roman" w:cs="Times New Roman" w:hint="default"/>
+      </w:rPr>
+    </w:lvl>
+    <w:lvl w:ilvl="1" w:tplc="04190003" w:tentative="1">
+      <w:start w:val="1"/>
+      <w:numFmt w:val="bullet"/>
+      <w:lvlText w:val="o"/>
+      <w:lvlJc w:val="left"/>
+      <w:pPr>
+        <w:ind w:left="1724" w:hanging="360"/>
+      </w:pPr>
+      <w:rPr>
+        <w:rFonts w:ascii="Courier New" w:hAnsi="Courier New" w:cs="Courier New" w:hint="default"/>
+      </w:rPr>
+    </w:lvl>
+    <w:lvl w:ilvl="2" w:tplc="04190005" w:tentative="1">
+      <w:start w:val="1"/>
+      <w:numFmt w:val="bullet"/>
+      <w:lvlText w:val=""/>
+      <w:lvlJc w:val="left"/>
+      <w:pPr>
+        <w:ind w:left="2444" w:hanging="360"/>
+      </w:pPr>
+      <w:rPr>
+        <w:rFonts w:ascii="Wingdings" w:hAnsi="Wingdings" w:hint="default"/>
+      </w:rPr>
+    </w:lvl>
+    <w:lvl w:ilvl="3" w:tplc="04190001" w:tentative="1">
+      <w:start w:val="1"/>
+      <w:numFmt w:val="bullet"/>
+      <w:lvlText w:val=""/>
+      <w:lvlJc w:val="left"/>
+      <w:pPr>
+        <w:ind w:left="3164" w:hanging="360"/>
+      </w:pPr>
+      <w:rPr>
+        <w:rFonts w:ascii="Symbol" w:hAnsi="Symbol" w:hint="default"/>
+      </w:rPr>
+    </w:lvl>
+    <w:lvl w:ilvl="4" w:tplc="04190003" w:tentative="1">
+      <w:start w:val="1"/>
+      <w:numFmt w:val="bullet"/>
+      <w:lvlText w:val="o"/>
+      <w:lvlJc w:val="left"/>
+      <w:pPr>
+        <w:ind w:left="3884" w:hanging="360"/>
+      </w:pPr>
+      <w:rPr>
+        <w:rFonts w:ascii="Courier New" w:hAnsi="Courier New" w:cs="Courier New" w:hint="default"/>
+      </w:rPr>
+    </w:lvl>
+    <w:lvl w:ilvl="5" w:tplc="04190005" w:tentative="1">
+      <w:start w:val="1"/>
+      <w:numFmt w:val="bullet"/>
+      <w:lvlText w:val=""/>
+      <w:lvlJc w:val="left"/>
+      <w:pPr>
+        <w:ind w:left="4604" w:hanging="360"/>
+      </w:pPr>
+      <w:rPr>
+        <w:rFonts w:ascii="Wingdings" w:hAnsi="Wingdings" w:hint="default"/>
+      </w:rPr>
+    </w:lvl>
+    <w:lvl w:ilvl="6" w:tplc="04190001" w:tentative="1">
+      <w:start w:val="1"/>
+      <w:numFmt w:val="bullet"/>
+      <w:lvlText w:val=""/>
+      <w:lvlJc w:val="left"/>
+      <w:pPr>
+        <w:ind w:left="5324" w:hanging="360"/>
+      </w:pPr>
+      <w:rPr>
+        <w:rFonts w:ascii="Symbol" w:hAnsi="Symbol" w:hint="default"/>
+      </w:rPr>
+    </w:lvl>
+    <w:lvl w:ilvl="7" w:tplc="04190003" w:tentative="1">
+      <w:start w:val="1"/>
+      <w:numFmt w:val="bullet"/>
+      <w:lvlText w:val="o"/>
+      <w:lvlJc w:val="left"/>
+      <w:pPr>
+        <w:ind w:left="6044" w:hanging="360"/>
+      </w:pPr>
+      <w:rPr>
+        <w:rFonts w:ascii="Courier New" w:hAnsi="Courier New" w:cs="Courier New" w:hint="default"/>
+      </w:rPr>
+    </w:lvl>
+    <w:lvl w:ilvl="8" w:tplc="04190005" w:tentative="1">
+      <w:start w:val="1"/>
+      <w:numFmt w:val="bullet"/>
+      <w:lvlText w:val=""/>
+      <w:lvlJc w:val="left"/>
+      <w:pPr>
+        <w:ind w:left="6764" w:hanging="360"/>
+      </w:pPr>
+      <w:rPr>
+        <w:rFonts w:ascii="Wingdings" w:hAnsi="Wingdings" w:hint="default"/>
+      </w:rPr>
+    </w:lvl>
+  </w:abstractNum>
+  <w:abstractNum w:abstractNumId="7">
+    <w:nsid w:val="18BE55F7"/>
+    <w:multiLevelType w:val="hybridMultilevel"/>
+    <w:tmpl w:val="3CD62F04"/>
+    <w:lvl w:ilvl="0" w:tplc="0419000F">
+      <w:start w:val="1"/>
+      <w:numFmt w:val="decimal"/>
+      <w:lvlText w:val="%1."/>
+      <w:lvlJc w:val="left"/>
+      <w:pPr>
+        <w:ind w:left="1004" w:hanging="360"/>
+      </w:pPr>
+    </w:lvl>
+    <w:lvl w:ilvl="1" w:tplc="04190019" w:tentative="1">
+      <w:start w:val="1"/>
+      <w:numFmt w:val="lowerLetter"/>
+      <w:lvlText w:val="%2."/>
+      <w:lvlJc w:val="left"/>
+      <w:pPr>
+        <w:ind w:left="1724" w:hanging="360"/>
+      </w:pPr>
+    </w:lvl>
+    <w:lvl w:ilvl="2" w:tplc="0419001B" w:tentative="1">
+      <w:start w:val="1"/>
+      <w:numFmt w:val="lowerRoman"/>
+      <w:lvlText w:val="%3."/>
+      <w:lvlJc w:val="right"/>
+      <w:pPr>
+        <w:ind w:left="2444" w:hanging="180"/>
+      </w:pPr>
+    </w:lvl>
+    <w:lvl w:ilvl="3" w:tplc="0419000F" w:tentative="1">
+      <w:start w:val="1"/>
+      <w:numFmt w:val="decimal"/>
+      <w:lvlText w:val="%4."/>
+      <w:lvlJc w:val="left"/>
+      <w:pPr>
+        <w:ind w:left="3164" w:hanging="360"/>
+      </w:pPr>
+    </w:lvl>
+    <w:lvl w:ilvl="4" w:tplc="04190019" w:tentative="1">
+      <w:start w:val="1"/>
+      <w:numFmt w:val="lowerLetter"/>
+      <w:lvlText w:val="%5."/>
+      <w:lvlJc w:val="left"/>
+      <w:pPr>
+        <w:ind w:left="3884" w:hanging="360"/>
+      </w:pPr>
+    </w:lvl>
+    <w:lvl w:ilvl="5" w:tplc="0419001B" w:tentative="1">
+      <w:start w:val="1"/>
+      <w:numFmt w:val="lowerRoman"/>
+      <w:lvlText w:val="%6."/>
+      <w:lvlJc w:val="right"/>
+      <w:pPr>
+        <w:ind w:left="4604" w:hanging="180"/>
+      </w:pPr>
+    </w:lvl>
+    <w:lvl w:ilvl="6" w:tplc="0419000F" w:tentative="1">
+      <w:start w:val="1"/>
+      <w:numFmt w:val="decimal"/>
+      <w:lvlText w:val="%7."/>
+      <w:lvlJc w:val="left"/>
+      <w:pPr>
+        <w:ind w:left="5324" w:hanging="360"/>
+      </w:pPr>
+    </w:lvl>
+    <w:lvl w:ilvl="7" w:tplc="04190019" w:tentative="1">
+      <w:start w:val="1"/>
+      <w:numFmt w:val="lowerLetter"/>
+      <w:lvlText w:val="%8."/>
+      <w:lvlJc w:val="left"/>
+      <w:pPr>
+        <w:ind w:left="6044" w:hanging="360"/>
+      </w:pPr>
+    </w:lvl>
+    <w:lvl w:ilvl="8" w:tplc="0419001B" w:tentative="1">
+      <w:start w:val="1"/>
+      <w:numFmt w:val="lowerRoman"/>
+      <w:lvlText w:val="%9."/>
+      <w:lvlJc w:val="right"/>
+      <w:pPr>
+        <w:ind w:left="6764" w:hanging="180"/>
+      </w:pPr>
+    </w:lvl>
+  </w:abstractNum>
+  <w:abstractNum w:abstractNumId="8">
     <w:nsid w:val="26A23E72"/>
     <w:multiLevelType w:val="hybridMultilevel"/>
     <w:tmpl w:val="A3D804E0"/>
@@ -1562,7 +2976,7 @@
       </w:rPr>
     </w:lvl>
   </w:abstractNum>
-  <w:abstractNum w:abstractNumId="4">
+  <w:abstractNum w:abstractNumId="9">
     <w:nsid w:val="2E134CD1"/>
     <w:multiLevelType w:val="hybridMultilevel"/>
     <w:tmpl w:val="64CE982E"/>
@@ -1675,7 +3089,7 @@
       </w:rPr>
     </w:lvl>
   </w:abstractNum>
-  <w:abstractNum w:abstractNumId="5">
+  <w:abstractNum w:abstractNumId="10">
     <w:nsid w:val="605562DC"/>
     <w:multiLevelType w:val="hybridMultilevel"/>
     <w:tmpl w:val="A29A9096"/>
@@ -1788,7 +3202,7 @@
       </w:rPr>
     </w:lvl>
   </w:abstractNum>
-  <w:abstractNum w:abstractNumId="6">
+  <w:abstractNum w:abstractNumId="11">
     <w:nsid w:val="694A0DBA"/>
     <w:multiLevelType w:val="hybridMultilevel"/>
     <w:tmpl w:val="9F74D310"/>
@@ -1901,10 +3315,10 @@
       </w:rPr>
     </w:lvl>
   </w:abstractNum>
-  <w:abstractNum w:abstractNumId="7">
+  <w:abstractNum w:abstractNumId="12">
     <w:nsid w:val="6B3D4DE3"/>
     <w:multiLevelType w:val="multilevel"/>
-    <w:tmpl w:val="1564DE80"/>
+    <w:tmpl w:val="33B8A63A"/>
     <w:lvl w:ilvl="0">
       <w:start w:val="1"/>
       <w:numFmt w:val="decimal"/>
@@ -1940,7 +3354,7 @@
       <w:lvlText w:val="%1.%2"/>
       <w:lvlJc w:val="left"/>
       <w:pPr>
-        <w:ind w:left="2643" w:hanging="375"/>
+        <w:ind w:left="943" w:hanging="375"/>
       </w:pPr>
       <w:rPr>
         <w:rFonts w:hint="default"/>
@@ -2096,29 +3510,193 @@
       </w:rPr>
     </w:lvl>
   </w:abstractNum>
+  <w:abstractNum w:abstractNumId="13">
+    <w:nsid w:val="7CB75487"/>
+    <w:multiLevelType w:val="hybridMultilevel"/>
+    <w:tmpl w:val="3726362A"/>
+    <w:lvl w:ilvl="0" w:tplc="04190001">
+      <w:start w:val="1"/>
+      <w:numFmt w:val="bullet"/>
+      <w:lvlText w:val=""/>
+      <w:lvlJc w:val="left"/>
+      <w:pPr>
+        <w:ind w:left="1004" w:hanging="360"/>
+      </w:pPr>
+      <w:rPr>
+        <w:rFonts w:ascii="Symbol" w:hAnsi="Symbol" w:hint="default"/>
+      </w:rPr>
+    </w:lvl>
+    <w:lvl w:ilvl="1" w:tplc="66FAEC48">
+      <w:start w:val="1"/>
+      <w:numFmt w:val="bullet"/>
+      <w:lvlText w:val="-"/>
+      <w:lvlJc w:val="left"/>
+      <w:pPr>
+        <w:ind w:left="1724" w:hanging="360"/>
+      </w:pPr>
+      <w:rPr>
+        <w:rFonts w:ascii="Times New Roman" w:hAnsi="Times New Roman" w:cs="Times New Roman" w:hint="default"/>
+      </w:rPr>
+    </w:lvl>
+    <w:lvl w:ilvl="2" w:tplc="04190005" w:tentative="1">
+      <w:start w:val="1"/>
+      <w:numFmt w:val="bullet"/>
+      <w:lvlText w:val=""/>
+      <w:lvlJc w:val="left"/>
+      <w:pPr>
+        <w:ind w:left="2444" w:hanging="360"/>
+      </w:pPr>
+      <w:rPr>
+        <w:rFonts w:ascii="Wingdings" w:hAnsi="Wingdings" w:hint="default"/>
+      </w:rPr>
+    </w:lvl>
+    <w:lvl w:ilvl="3" w:tplc="04190001" w:tentative="1">
+      <w:start w:val="1"/>
+      <w:numFmt w:val="bullet"/>
+      <w:lvlText w:val=""/>
+      <w:lvlJc w:val="left"/>
+      <w:pPr>
+        <w:ind w:left="3164" w:hanging="360"/>
+      </w:pPr>
+      <w:rPr>
+        <w:rFonts w:ascii="Symbol" w:hAnsi="Symbol" w:hint="default"/>
+      </w:rPr>
+    </w:lvl>
+    <w:lvl w:ilvl="4" w:tplc="04190003" w:tentative="1">
+      <w:start w:val="1"/>
+      <w:numFmt w:val="bullet"/>
+      <w:lvlText w:val="o"/>
+      <w:lvlJc w:val="left"/>
+      <w:pPr>
+        <w:ind w:left="3884" w:hanging="360"/>
+      </w:pPr>
+      <w:rPr>
+        <w:rFonts w:ascii="Courier New" w:hAnsi="Courier New" w:cs="Courier New" w:hint="default"/>
+      </w:rPr>
+    </w:lvl>
+    <w:lvl w:ilvl="5" w:tplc="04190005" w:tentative="1">
+      <w:start w:val="1"/>
+      <w:numFmt w:val="bullet"/>
+      <w:lvlText w:val=""/>
+      <w:lvlJc w:val="left"/>
+      <w:pPr>
+        <w:ind w:left="4604" w:hanging="360"/>
+      </w:pPr>
+      <w:rPr>
+        <w:rFonts w:ascii="Wingdings" w:hAnsi="Wingdings" w:hint="default"/>
+      </w:rPr>
+    </w:lvl>
+    <w:lvl w:ilvl="6" w:tplc="04190001" w:tentative="1">
+      <w:start w:val="1"/>
+      <w:numFmt w:val="bullet"/>
+      <w:lvlText w:val=""/>
+      <w:lvlJc w:val="left"/>
+      <w:pPr>
+        <w:ind w:left="5324" w:hanging="360"/>
+      </w:pPr>
+      <w:rPr>
+        <w:rFonts w:ascii="Symbol" w:hAnsi="Symbol" w:hint="default"/>
+      </w:rPr>
+    </w:lvl>
+    <w:lvl w:ilvl="7" w:tplc="04190003" w:tentative="1">
+      <w:start w:val="1"/>
+      <w:numFmt w:val="bullet"/>
+      <w:lvlText w:val="o"/>
+      <w:lvlJc w:val="left"/>
+      <w:pPr>
+        <w:ind w:left="6044" w:hanging="360"/>
+      </w:pPr>
+      <w:rPr>
+        <w:rFonts w:ascii="Courier New" w:hAnsi="Courier New" w:cs="Courier New" w:hint="default"/>
+      </w:rPr>
+    </w:lvl>
+    <w:lvl w:ilvl="8" w:tplc="04190005" w:tentative="1">
+      <w:start w:val="1"/>
+      <w:numFmt w:val="bullet"/>
+      <w:lvlText w:val=""/>
+      <w:lvlJc w:val="left"/>
+      <w:pPr>
+        <w:ind w:left="6764" w:hanging="360"/>
+      </w:pPr>
+      <w:rPr>
+        <w:rFonts w:ascii="Wingdings" w:hAnsi="Wingdings" w:hint="default"/>
+      </w:rPr>
+    </w:lvl>
+  </w:abstractNum>
   <w:num w:numId="1">
+    <w:abstractNumId w:val="12"/>
+  </w:num>
+  <w:num w:numId="2">
+    <w:abstractNumId w:val="4"/>
+  </w:num>
+  <w:num w:numId="3">
+    <w:abstractNumId w:val="5"/>
+  </w:num>
+  <w:num w:numId="4">
+    <w:abstractNumId w:val="10"/>
+  </w:num>
+  <w:num w:numId="5">
+    <w:abstractNumId w:val="8"/>
+  </w:num>
+  <w:num w:numId="6">
+    <w:abstractNumId w:val="1"/>
+  </w:num>
+  <w:num w:numId="7">
+    <w:abstractNumId w:val="11"/>
+  </w:num>
+  <w:num w:numId="8">
+    <w:abstractNumId w:val="9"/>
+  </w:num>
+  <w:num w:numId="9">
+    <w:abstractNumId w:val="13"/>
+  </w:num>
+  <w:num w:numId="10">
+    <w:abstractNumId w:val="2"/>
+  </w:num>
+  <w:num w:numId="11">
     <w:abstractNumId w:val="7"/>
   </w:num>
-  <w:num w:numId="2">
-    <w:abstractNumId w:val="1"/>
+  <w:num w:numId="12">
+    <w:abstractNumId w:val="12"/>
   </w:num>
-  <w:num w:numId="3">
-    <w:abstractNumId w:val="2"/>
+  <w:num w:numId="13">
+    <w:abstractNumId w:val="12"/>
+    <w:lvlOverride w:ilvl="0">
+      <w:startOverride w:val="1"/>
+    </w:lvlOverride>
+    <w:lvlOverride w:ilvl="1">
+      <w:startOverride w:val="1"/>
+    </w:lvlOverride>
+    <w:lvlOverride w:ilvl="2">
+      <w:startOverride w:val="1"/>
+    </w:lvlOverride>
+    <w:lvlOverride w:ilvl="3">
+      <w:startOverride w:val="1"/>
+    </w:lvlOverride>
+    <w:lvlOverride w:ilvl="4">
+      <w:startOverride w:val="1"/>
+    </w:lvlOverride>
+    <w:lvlOverride w:ilvl="5">
+      <w:startOverride w:val="1"/>
+    </w:lvlOverride>
+    <w:lvlOverride w:ilvl="6">
+      <w:startOverride w:val="1"/>
+    </w:lvlOverride>
+    <w:lvlOverride w:ilvl="7">
+      <w:startOverride w:val="1"/>
+    </w:lvlOverride>
+    <w:lvlOverride w:ilvl="8">
+      <w:startOverride w:val="1"/>
+    </w:lvlOverride>
   </w:num>
-  <w:num w:numId="4">
-    <w:abstractNumId w:val="5"/>
+  <w:num w:numId="14">
+    <w:abstractNumId w:val="0"/>
   </w:num>
-  <w:num w:numId="5">
+  <w:num w:numId="15">
     <w:abstractNumId w:val="3"/>
   </w:num>
-  <w:num w:numId="6">
-    <w:abstractNumId w:val="0"/>
-  </w:num>
-  <w:num w:numId="7">
+  <w:num w:numId="16">
     <w:abstractNumId w:val="6"/>
-  </w:num>
-  <w:num w:numId="8">
-    <w:abstractNumId w:val="4"/>
   </w:num>
 </w:numbering>
 </file>
@@ -2516,6 +4094,15 @@
   <w:style w:type="paragraph" w:default="1" w:styleId="a">
     <w:name w:val="Normal"/>
     <w:qFormat/>
+    <w:rsid w:val="00521E7D"/>
+    <w:pPr>
+      <w:ind w:firstLine="284"/>
+      <w:jc w:val="both"/>
+    </w:pPr>
+    <w:rPr>
+      <w:rFonts w:ascii="Times New Roman" w:hAnsi="Times New Roman" w:cs="Times New Roman"/>
+      <w:sz w:val="28"/>
+    </w:rPr>
   </w:style>
   <w:style w:type="paragraph" w:styleId="1">
     <w:name w:val="heading 1"/>
@@ -2530,19 +4117,17 @@
       <w:pageBreakBefore/>
       <w:widowControl w:val="0"/>
       <w:numPr>
-        <w:numId w:val="1"/>
+        <w:numId w:val="12"/>
       </w:numPr>
       <w:suppressAutoHyphens/>
       <w:spacing w:after="360" w:line="240" w:lineRule="auto"/>
-      <w:ind w:left="1066" w:hanging="357"/>
       <w:outlineLvl w:val="0"/>
     </w:pPr>
     <w:rPr>
-      <w:rFonts w:ascii="Times New Roman" w:eastAsia="Times New Roman" w:hAnsi="Times New Roman" w:cs="Times New Roman"/>
+      <w:rFonts w:eastAsia="Times New Roman"/>
       <w:b/>
       <w:bCs/>
       <w:caps/>
-      <w:sz w:val="28"/>
       <w:szCs w:val="28"/>
       <w:lang w:val="en-US"/>
     </w:rPr>
@@ -2561,18 +4146,16 @@
       <w:keepLines/>
       <w:numPr>
         <w:ilvl w:val="1"/>
-        <w:numId w:val="1"/>
+        <w:numId w:val="12"/>
       </w:numPr>
       <w:suppressAutoHyphens/>
       <w:spacing w:after="360" w:line="240" w:lineRule="auto"/>
-      <w:ind w:left="1083" w:hanging="374"/>
       <w:outlineLvl w:val="1"/>
     </w:pPr>
     <w:rPr>
-      <w:rFonts w:ascii="Times New Roman" w:eastAsia="Times New Roman" w:hAnsi="Times New Roman" w:cs="Times New Roman"/>
+      <w:rFonts w:eastAsia="Times New Roman"/>
       <w:b/>
       <w:bCs/>
-      <w:sz w:val="28"/>
       <w:szCs w:val="26"/>
       <w:lang w:val="x-none"/>
     </w:rPr>
@@ -2591,17 +4174,15 @@
       <w:keepLines/>
       <w:numPr>
         <w:ilvl w:val="2"/>
-        <w:numId w:val="1"/>
+        <w:numId w:val="12"/>
       </w:numPr>
       <w:suppressAutoHyphens/>
       <w:spacing w:before="360" w:after="360" w:line="240" w:lineRule="auto"/>
-      <w:ind w:left="1429"/>
       <w:outlineLvl w:val="2"/>
     </w:pPr>
     <w:rPr>
-      <w:rFonts w:ascii="Times New Roman" w:eastAsia="Times New Roman" w:hAnsi="Times New Roman" w:cs="Times New Roman"/>
+      <w:rFonts w:eastAsia="Times New Roman"/>
       <w:bCs/>
-      <w:sz w:val="28"/>
       <w:lang w:val="x-none"/>
     </w:rPr>
   </w:style>
@@ -2619,7 +4200,6 @@
         <w:ilvl w:val="3"/>
       </w:numPr>
       <w:spacing w:before="0" w:after="0"/>
-      <w:ind w:left="0" w:firstLine="709"/>
       <w:outlineLvl w:val="3"/>
     </w:pPr>
     <w:rPr>
@@ -2631,7 +4211,6 @@
   <w:style w:type="character" w:default="1" w:styleId="a0">
     <w:name w:val="Default Paragraph Font"/>
     <w:uiPriority w:val="1"/>
-    <w:semiHidden/>
     <w:unhideWhenUsed/>
   </w:style>
   <w:style w:type="table" w:default="1" w:styleId="a1">
@@ -2925,10 +4504,9 @@
       <w:jc w:val="center"/>
     </w:pPr>
     <w:rPr>
-      <w:rFonts w:ascii="Times New Roman" w:eastAsia="Calibri" w:hAnsi="Times New Roman" w:cs="Times New Roman"/>
+      <w:rFonts w:eastAsia="Calibri"/>
       <w:b/>
       <w:caps/>
-      <w:sz w:val="28"/>
       <w:szCs w:val="28"/>
     </w:rPr>
   </w:style>
@@ -2941,11 +4519,9 @@
       <w:widowControl w:val="0"/>
       <w:spacing w:after="0" w:line="240" w:lineRule="auto"/>
       <w:ind w:firstLine="709"/>
-      <w:jc w:val="both"/>
     </w:pPr>
     <w:rPr>
-      <w:rFonts w:ascii="Times New Roman" w:eastAsia="Calibri" w:hAnsi="Times New Roman" w:cs="Times New Roman"/>
-      <w:sz w:val="28"/>
+      <w:rFonts w:eastAsia="Calibri"/>
       <w:szCs w:val="28"/>
     </w:rPr>
   </w:style>
@@ -3218,7 +4794,7 @@
 </file>
 
 <file path=customXml/itemProps1.xml><?xml version="1.0" encoding="utf-8"?>
-<ds:datastoreItem xmlns:ds="http://schemas.openxmlformats.org/officeDocument/2006/customXml" ds:itemID="{C0119FAF-2972-4D5E-972E-A6FB339778F4}">
+<ds:datastoreItem xmlns:ds="http://schemas.openxmlformats.org/officeDocument/2006/customXml" ds:itemID="{1DE95119-7146-47F0-A750-00CA811AA784}">
   <ds:schemaRefs>
     <ds:schemaRef ds:uri="http://schemas.openxmlformats.org/officeDocument/2006/bibliography"/>
   </ds:schemaRefs>

</xml_diff>